<commit_message>
🌟 Commit TCC + Proposal Propositum 🌟
</commit_message>
<xml_diff>
--- a/ENTREGA FINAL/Larissa_e_Joao_TCC_Inteli_Empreendedor_English.docx
+++ b/ENTREGA FINAL/Larissa_e_Joao_TCC_Inteli_Empreendedor_English.docx
@@ -398,21 +398,12 @@
           <w:lang w:val="en-US"/>
         </w:rPr>
       </w:pPr>
-      <w:proofErr w:type="spellStart"/>
-      <w:r>
-        <w:rPr>
-          <w:b/>
-          <w:bCs/>
-        </w:rPr>
-        <w:t>Propositum</w:t>
-      </w:r>
-      <w:proofErr w:type="spellEnd"/>
-      <w:r>
-        <w:rPr>
-          <w:b/>
-          <w:bCs/>
-        </w:rPr>
-        <w:t xml:space="preserve">: Vocational Chatbot for Higher Education: </w:t>
+      <w:r>
+        <w:rPr>
+          <w:b/>
+          <w:bCs/>
+        </w:rPr>
+        <w:t xml:space="preserve">Propositum: Vocational Chatbot for Higher Education: </w:t>
       </w:r>
       <w:r>
         <w:t>Application of AI-Supported Logotherapy for the Identification of the Meaning of Life</w:t>
@@ -453,13 +444,8 @@
       <w:bookmarkStart w:id="0" w:name="_heading=h.74qu3m1n8exn" w:colFirst="0" w:colLast="0"/>
       <w:bookmarkEnd w:id="0"/>
       <w:r>
-        <w:t xml:space="preserve">Final Course Project submitted to the Institute of Technology and Leadership (INTELI), to obtain a </w:t>
-      </w:r>
-      <w:proofErr w:type="gramStart"/>
-      <w:r>
-        <w:t>bachelor's degree in Information Systems</w:t>
-      </w:r>
-      <w:proofErr w:type="gramEnd"/>
+        <w:t>Final Course Project submitted to the Institute of Technology and Leadership (INTELI), to obtain a bachelor's degree in Information Systems</w:t>
+      </w:r>
     </w:p>
     <w:p>
       <w:pPr>
@@ -945,21 +931,12 @@
           <w:lang w:val="en-US"/>
         </w:rPr>
       </w:pPr>
-      <w:proofErr w:type="spellStart"/>
-      <w:r>
-        <w:rPr>
-          <w:b/>
-          <w:bCs/>
-        </w:rPr>
-        <w:t>Propositum</w:t>
-      </w:r>
-      <w:proofErr w:type="spellEnd"/>
-      <w:r>
-        <w:rPr>
-          <w:b/>
-          <w:bCs/>
-        </w:rPr>
-        <w:t xml:space="preserve">: Vocational Chatbot for Higher Education: </w:t>
+      <w:r>
+        <w:rPr>
+          <w:b/>
+          <w:bCs/>
+        </w:rPr>
+        <w:t xml:space="preserve">Propositum: Vocational Chatbot for Higher Education: </w:t>
       </w:r>
       <w:r>
         <w:t>Application of AI-supported Logotherapy for the Identification of the Meaning of Life / João Marques and Larissa Carvalho; Kloeckner, Natalia. - São Paulo, 2025.</w:t>
@@ -1111,15 +1088,7 @@
         </w:rPr>
       </w:pPr>
       <w:r>
-        <w:t xml:space="preserve">To Marco Kheirallah, I express my deep and eternal gratitude. Your generosity in donating the 100% scholarship was not only </w:t>
-      </w:r>
-      <w:proofErr w:type="gramStart"/>
-      <w:r>
-        <w:t>a financial</w:t>
-      </w:r>
-      <w:proofErr w:type="gramEnd"/>
-      <w:r>
-        <w:t xml:space="preserve"> support, but the key that opened the doors to my future and made it possible to carry out this project and my training during these 4 years at Inteli.</w:t>
+        <w:t>To Marco Kheirallah, I express my deep and eternal gratitude. Your generosity in donating the 100% scholarship was not only a financial support, but the key that opened the doors to my future and made it possible to carry out this project and my training during these 4 years at Inteli.</w:t>
       </w:r>
     </w:p>
     <w:p>
@@ -1179,23 +1148,7 @@
         </w:rPr>
       </w:pPr>
       <w:r>
-        <w:t xml:space="preserve">To my uncles and godparents, </w:t>
-      </w:r>
-      <w:proofErr w:type="spellStart"/>
-      <w:r>
-        <w:t>Maíra</w:t>
-      </w:r>
-      <w:proofErr w:type="spellEnd"/>
-      <w:r>
-        <w:t xml:space="preserve"> and Paulo, including Zeca as well, to my uncles André and Larissa, I thank you for being my </w:t>
-      </w:r>
-      <w:proofErr w:type="gramStart"/>
-      <w:r>
-        <w:t>safe haven</w:t>
-      </w:r>
-      <w:proofErr w:type="gramEnd"/>
-      <w:r>
-        <w:t xml:space="preserve"> and for always being present, encouraging me to move forward. You are the motivation for me to always seek my best.</w:t>
+        <w:t>To my uncles and godparents, Maíra and Paulo, including Zeca as well, to my uncles André and Larissa, I thank you for being my safe haven and for always being present, encouraging me to move forward. You are the motivation for me to always seek my best.</w:t>
       </w:r>
     </w:p>
     <w:p>
@@ -2279,880 +2232,728 @@
       </w:r>
     </w:p>
     <w:p/>
-    <w:sdt>
-      <w:sdtPr>
-        <w:id w:val="1049452028"/>
-        <w:docPartObj>
-          <w:docPartGallery w:val="Table of Contents"/>
-          <w:docPartUnique/>
-        </w:docPartObj>
-      </w:sdtPr>
-      <w:sdtContent>
-        <w:p>
-          <w:pPr>
-            <w:pBdr>
-              <w:top w:val="nil"/>
-              <w:left w:val="nil"/>
-              <w:bottom w:val="nil"/>
-              <w:right w:val="nil"/>
-              <w:between w:val="nil"/>
-            </w:pBdr>
-            <w:tabs>
-              <w:tab w:val="left" w:pos="440"/>
-              <w:tab w:val="right" w:pos="9061"/>
-            </w:tabs>
-            <w:spacing w:after="100"/>
-            <w:jc w:val="both"/>
-            <w:rPr>
-              <w:rFonts w:ascii="Calibri" w:eastAsia="Calibri" w:hAnsi="Calibri" w:cs="Calibri"/>
-              <w:color w:val="000000"/>
-            </w:rPr>
-          </w:pPr>
-          <w:r>
-            <w:fldChar w:fldCharType="begin"/>
-          </w:r>
-          <w:r>
-            <w:instrText xml:space="preserve"> TOC \h \u \z \t "Heading 1,1,"</w:instrText>
-          </w:r>
-          <w:r>
-            <w:fldChar w:fldCharType="separate"/>
-          </w:r>
-          <w:hyperlink w:anchor="_heading=h.8u1zm5wrg7po">
-            <w:r>
-              <w:rPr>
-                <w:color w:val="000000"/>
-              </w:rPr>
-              <w:t>1</w:t>
-            </w:r>
-          </w:hyperlink>
-          <w:r>
-            <w:rPr>
-              <w:rFonts w:ascii="Calibri" w:eastAsia="Calibri" w:hAnsi="Calibri" w:cs="Calibri"/>
-              <w:color w:val="000000"/>
-            </w:rPr>
-            <w:tab/>
-          </w:r>
-          <w:r>
-            <w:fldChar w:fldCharType="begin"/>
-          </w:r>
-          <w:r>
-            <w:instrText xml:space="preserve"> PAGEREF _heading=h.8u1zm5wrg7po \h </w:instrText>
-          </w:r>
-          <w:r>
-            <w:fldChar w:fldCharType="separate"/>
-          </w:r>
-          <w:r>
-            <w:rPr>
-              <w:noProof/>
-            </w:rPr>
-            <w:t>10</w:t>
-          </w:r>
-          <w:r>
-            <w:fldChar w:fldCharType="end"/>
-          </w:r>
-          <w:r>
-            <w:rPr>
-              <w:color w:val="000000"/>
-            </w:rPr>
-            <w:tab/>
-          </w:r>
-          <w:r>
-            <w:t>10</w:t>
-          </w:r>
-          <w:r>
-            <w:fldChar w:fldCharType="begin"/>
-          </w:r>
-          <w:r>
-            <w:instrText xml:space="preserve"> HYPERLINK \l "_heading=h.8u1zm5wrg7po" </w:instrText>
-          </w:r>
-          <w:r>
-            <w:fldChar w:fldCharType="separate"/>
-          </w:r>
-        </w:p>
-        <w:p>
-          <w:pPr>
-            <w:pBdr>
-              <w:top w:val="nil"/>
-              <w:left w:val="nil"/>
-              <w:bottom w:val="nil"/>
-              <w:right w:val="nil"/>
-              <w:between w:val="nil"/>
-            </w:pBdr>
-            <w:tabs>
-              <w:tab w:val="left" w:pos="440"/>
-              <w:tab w:val="right" w:pos="9061"/>
-            </w:tabs>
-            <w:spacing w:after="100"/>
-            <w:jc w:val="both"/>
-            <w:rPr>
-              <w:rFonts w:ascii="Calibri" w:eastAsia="Calibri" w:hAnsi="Calibri" w:cs="Calibri"/>
-              <w:color w:val="000000"/>
-            </w:rPr>
-          </w:pPr>
-          <w:r>
-            <w:fldChar w:fldCharType="end"/>
-          </w:r>
-          <w:hyperlink w:anchor="_heading=h.77ecoir0gmoo">
-            <w:r>
-              <w:rPr>
-                <w:color w:val="000000"/>
-              </w:rPr>
-              <w:t>2</w:t>
-            </w:r>
-          </w:hyperlink>
-          <w:r>
-            <w:rPr>
-              <w:rFonts w:ascii="Calibri" w:eastAsia="Calibri" w:hAnsi="Calibri" w:cs="Calibri"/>
-              <w:color w:val="000000"/>
-            </w:rPr>
-            <w:tab/>
-          </w:r>
-          <w:r>
-            <w:fldChar w:fldCharType="begin"/>
-          </w:r>
-          <w:r>
-            <w:instrText xml:space="preserve"> PAGEREF _heading=h.77ecoir0gmoo \h </w:instrText>
-          </w:r>
-          <w:r>
-            <w:fldChar w:fldCharType="separate"/>
-          </w:r>
-          <w:r>
-            <w:rPr>
-              <w:noProof/>
-            </w:rPr>
-            <w:t>18</w:t>
-          </w:r>
-          <w:r>
-            <w:fldChar w:fldCharType="end"/>
-          </w:r>
-          <w:r>
-            <w:rPr>
-              <w:color w:val="000000"/>
-            </w:rPr>
-            <w:tab/>
-          </w:r>
-          <w:hyperlink w:anchor="_heading=h.77ecoir0gmoo">
-            <w:r>
-              <w:rPr>
-                <w:color w:val="000000"/>
-              </w:rPr>
-              <w:t>11</w:t>
-            </w:r>
-          </w:hyperlink>
-          <w:r>
-            <w:fldChar w:fldCharType="begin"/>
-          </w:r>
-          <w:r>
-            <w:instrText xml:space="preserve"> HYPERLINK \l "_heading=h.77ecoir0gmoo" </w:instrText>
-          </w:r>
-          <w:r>
-            <w:fldChar w:fldCharType="separate"/>
-          </w:r>
-        </w:p>
-        <w:p>
-          <w:pPr>
-            <w:pBdr>
-              <w:top w:val="nil"/>
-              <w:left w:val="nil"/>
-              <w:bottom w:val="nil"/>
-              <w:right w:val="nil"/>
-              <w:between w:val="nil"/>
-            </w:pBdr>
-            <w:tabs>
-              <w:tab w:val="left" w:pos="660"/>
-              <w:tab w:val="right" w:pos="9061"/>
-            </w:tabs>
-            <w:spacing w:after="100"/>
-            <w:jc w:val="both"/>
-            <w:rPr>
-              <w:rFonts w:ascii="Calibri" w:eastAsia="Calibri" w:hAnsi="Calibri" w:cs="Calibri"/>
-              <w:color w:val="000000"/>
-            </w:rPr>
-          </w:pPr>
-          <w:r>
-            <w:fldChar w:fldCharType="end"/>
-          </w:r>
-          <w:hyperlink w:anchor="_heading=h.36962b2wlo4f">
-            <w:r>
-              <w:rPr>
-                <w:color w:val="000000"/>
-              </w:rPr>
-              <w:t xml:space="preserve">2.1 </w:t>
-            </w:r>
-          </w:hyperlink>
-          <w:r>
-            <w:rPr>
-              <w:rFonts w:ascii="Calibri" w:eastAsia="Calibri" w:hAnsi="Calibri" w:cs="Calibri"/>
-              <w:color w:val="000000"/>
-            </w:rPr>
-            <w:tab/>
-          </w:r>
-          <w:r>
-            <w:fldChar w:fldCharType="begin"/>
-          </w:r>
-          <w:r>
-            <w:instrText xml:space="preserve"> PAGEREF _heading=h.36962b2wlo4f \h </w:instrText>
-          </w:r>
-          <w:r>
-            <w:fldChar w:fldCharType="separate"/>
-          </w:r>
-          <w:r>
-            <w:rPr>
-              <w:noProof/>
-            </w:rPr>
-            <w:t>18</w:t>
-          </w:r>
-          <w:r>
-            <w:fldChar w:fldCharType="end"/>
-          </w:r>
-          <w:r>
-            <w:rPr>
-              <w:color w:val="000000"/>
-            </w:rPr>
-            <w:tab/>
-          </w:r>
-          <w:hyperlink w:anchor="_heading=h.36962b2wlo4f">
-            <w:r>
-              <w:rPr>
-                <w:color w:val="000000"/>
-              </w:rPr>
-              <w:t>11</w:t>
-            </w:r>
-          </w:hyperlink>
-          <w:r>
-            <w:fldChar w:fldCharType="begin"/>
-          </w:r>
-          <w:r>
-            <w:instrText xml:space="preserve"> HYPERLINK \l "_heading=h.36962b2wlo4f" </w:instrText>
-          </w:r>
-          <w:r>
-            <w:fldChar w:fldCharType="separate"/>
-          </w:r>
-        </w:p>
-        <w:p>
-          <w:pPr>
-            <w:pBdr>
-              <w:top w:val="nil"/>
-              <w:left w:val="nil"/>
-              <w:bottom w:val="nil"/>
-              <w:right w:val="nil"/>
-              <w:between w:val="nil"/>
-            </w:pBdr>
-            <w:tabs>
-              <w:tab w:val="left" w:pos="660"/>
-              <w:tab w:val="right" w:pos="9061"/>
-            </w:tabs>
-            <w:spacing w:after="100"/>
-            <w:jc w:val="both"/>
-            <w:rPr>
-              <w:rFonts w:ascii="Calibri" w:eastAsia="Calibri" w:hAnsi="Calibri" w:cs="Calibri"/>
-              <w:color w:val="000000"/>
-            </w:rPr>
-          </w:pPr>
-          <w:r>
-            <w:fldChar w:fldCharType="end"/>
-          </w:r>
-          <w:hyperlink w:anchor="_heading=h.ekycsnzbypq7">
-            <w:r>
-              <w:rPr>
-                <w:color w:val="000000"/>
-              </w:rPr>
-              <w:t xml:space="preserve">2.2 </w:t>
-            </w:r>
-          </w:hyperlink>
-          <w:r>
-            <w:rPr>
-              <w:rFonts w:ascii="Calibri" w:eastAsia="Calibri" w:hAnsi="Calibri" w:cs="Calibri"/>
-              <w:color w:val="000000"/>
-            </w:rPr>
-            <w:tab/>
-          </w:r>
-          <w:r>
-            <w:fldChar w:fldCharType="begin"/>
-          </w:r>
-          <w:r>
-            <w:instrText xml:space="preserve"> PAGEREF _heading=h.ekycsnzbypq7 \h </w:instrText>
-          </w:r>
-          <w:r>
-            <w:fldChar w:fldCharType="separate"/>
-          </w:r>
-          <w:r>
-            <w:rPr>
-              <w:noProof/>
-            </w:rPr>
-            <w:t>21</w:t>
-          </w:r>
-          <w:r>
-            <w:fldChar w:fldCharType="end"/>
-          </w:r>
-          <w:r>
-            <w:rPr>
-              <w:color w:val="000000"/>
-            </w:rPr>
-            <w:tab/>
-          </w:r>
-          <w:hyperlink w:anchor="_heading=h.ekycsnzbypq7">
-            <w:r>
-              <w:rPr>
-                <w:color w:val="000000"/>
-              </w:rPr>
-              <w:t>11</w:t>
-            </w:r>
-          </w:hyperlink>
-          <w:r>
-            <w:fldChar w:fldCharType="begin"/>
-          </w:r>
-          <w:r>
-            <w:instrText xml:space="preserve"> HYPERLINK \l "_heading=h.ekycsnzbypq7" </w:instrText>
-          </w:r>
-          <w:r>
-            <w:fldChar w:fldCharType="separate"/>
-          </w:r>
-        </w:p>
-        <w:p>
-          <w:pPr>
-            <w:pBdr>
-              <w:top w:val="nil"/>
-              <w:left w:val="nil"/>
-              <w:bottom w:val="nil"/>
-              <w:right w:val="nil"/>
-              <w:between w:val="nil"/>
-            </w:pBdr>
-            <w:tabs>
-              <w:tab w:val="left" w:pos="660"/>
-              <w:tab w:val="right" w:pos="9061"/>
-            </w:tabs>
-            <w:spacing w:after="100"/>
-            <w:jc w:val="both"/>
-            <w:rPr>
-              <w:rFonts w:ascii="Calibri" w:eastAsia="Calibri" w:hAnsi="Calibri" w:cs="Calibri"/>
-              <w:color w:val="000000"/>
-            </w:rPr>
-          </w:pPr>
-          <w:r>
-            <w:fldChar w:fldCharType="end"/>
-          </w:r>
-          <w:hyperlink w:anchor="_heading=h.scaxfn1ap442">
-            <w:r>
-              <w:rPr>
-                <w:color w:val="000000"/>
-              </w:rPr>
-              <w:t xml:space="preserve">2.3 </w:t>
-            </w:r>
-          </w:hyperlink>
-          <w:r>
-            <w:rPr>
-              <w:rFonts w:ascii="Calibri" w:eastAsia="Calibri" w:hAnsi="Calibri" w:cs="Calibri"/>
-              <w:color w:val="000000"/>
-            </w:rPr>
-            <w:tab/>
-          </w:r>
-          <w:r>
-            <w:fldChar w:fldCharType="begin"/>
-          </w:r>
-          <w:r>
-            <w:instrText xml:space="preserve"> PAGEREF _heading=h.scaxfn1ap442 \h </w:instrText>
-          </w:r>
-          <w:r>
-            <w:fldChar w:fldCharType="separate"/>
-          </w:r>
-          <w:r>
-            <w:rPr>
-              <w:noProof/>
-            </w:rPr>
-            <w:t>24</w:t>
-          </w:r>
-          <w:r>
-            <w:fldChar w:fldCharType="end"/>
-          </w:r>
-          <w:r>
-            <w:rPr>
-              <w:color w:val="000000"/>
-            </w:rPr>
-            <w:tab/>
-          </w:r>
-          <w:hyperlink w:anchor="_heading=h.scaxfn1ap442">
-            <w:r>
-              <w:rPr>
-                <w:color w:val="000000"/>
-              </w:rPr>
-              <w:t>12</w:t>
-            </w:r>
-          </w:hyperlink>
-          <w:r>
-            <w:fldChar w:fldCharType="begin"/>
-          </w:r>
-          <w:r>
-            <w:instrText xml:space="preserve"> HYPERLINK \l "_heading=h.scaxfn1ap442" </w:instrText>
-          </w:r>
-          <w:r>
-            <w:fldChar w:fldCharType="separate"/>
-          </w:r>
-        </w:p>
-        <w:p>
-          <w:pPr>
-            <w:pBdr>
-              <w:top w:val="nil"/>
-              <w:left w:val="nil"/>
-              <w:bottom w:val="nil"/>
-              <w:right w:val="nil"/>
-              <w:between w:val="nil"/>
-            </w:pBdr>
-            <w:tabs>
-              <w:tab w:val="left" w:pos="660"/>
-              <w:tab w:val="right" w:pos="9061"/>
-            </w:tabs>
-            <w:spacing w:after="100"/>
-            <w:jc w:val="both"/>
-            <w:rPr>
-              <w:rFonts w:ascii="Calibri" w:eastAsia="Calibri" w:hAnsi="Calibri" w:cs="Calibri"/>
-              <w:color w:val="000000"/>
-            </w:rPr>
-          </w:pPr>
-          <w:r>
-            <w:fldChar w:fldCharType="end"/>
-          </w:r>
-          <w:hyperlink w:anchor="_heading=h.setobv30biqr">
-            <w:r>
-              <w:rPr>
-                <w:color w:val="000000"/>
-              </w:rPr>
-              <w:t xml:space="preserve">2.4 </w:t>
-            </w:r>
-          </w:hyperlink>
-          <w:r>
-            <w:rPr>
-              <w:rFonts w:ascii="Calibri" w:eastAsia="Calibri" w:hAnsi="Calibri" w:cs="Calibri"/>
-              <w:color w:val="000000"/>
-            </w:rPr>
-            <w:tab/>
-          </w:r>
-          <w:r>
-            <w:fldChar w:fldCharType="begin"/>
-          </w:r>
-          <w:r>
-            <w:instrText xml:space="preserve"> PAGEREF _heading=h.setobv30biqr \h </w:instrText>
-          </w:r>
-          <w:r>
-            <w:fldChar w:fldCharType="separate"/>
-          </w:r>
-          <w:r>
-            <w:rPr>
-              <w:noProof/>
-            </w:rPr>
-            <w:t>28</w:t>
-          </w:r>
-          <w:r>
-            <w:fldChar w:fldCharType="end"/>
-          </w:r>
-          <w:r>
-            <w:rPr>
-              <w:color w:val="000000"/>
-            </w:rPr>
-            <w:tab/>
-          </w:r>
-          <w:hyperlink w:anchor="_heading=h.setobv30biqr">
-            <w:r>
-              <w:rPr>
-                <w:color w:val="000000"/>
-              </w:rPr>
-              <w:t>12</w:t>
-            </w:r>
-          </w:hyperlink>
-          <w:r>
-            <w:fldChar w:fldCharType="begin"/>
-          </w:r>
-          <w:r>
-            <w:instrText xml:space="preserve"> HYPERLINK \l "_heading=h.setobv30biqr" </w:instrText>
-          </w:r>
-          <w:r>
-            <w:fldChar w:fldCharType="separate"/>
-          </w:r>
-        </w:p>
-        <w:p>
-          <w:pPr>
-            <w:pBdr>
-              <w:top w:val="nil"/>
-              <w:left w:val="nil"/>
-              <w:bottom w:val="nil"/>
-              <w:right w:val="nil"/>
-              <w:between w:val="nil"/>
-            </w:pBdr>
-            <w:tabs>
-              <w:tab w:val="left" w:pos="660"/>
-              <w:tab w:val="right" w:pos="9061"/>
-            </w:tabs>
-            <w:spacing w:after="100"/>
-            <w:jc w:val="both"/>
-            <w:rPr>
-              <w:rFonts w:ascii="Calibri" w:eastAsia="Calibri" w:hAnsi="Calibri" w:cs="Calibri"/>
-              <w:color w:val="000000"/>
-            </w:rPr>
-          </w:pPr>
-          <w:r>
-            <w:fldChar w:fldCharType="end"/>
-          </w:r>
-          <w:hyperlink w:anchor="_heading=h.v9w4whuoreih">
-            <w:r>
-              <w:rPr>
-                <w:color w:val="000000"/>
-              </w:rPr>
-              <w:t xml:space="preserve">2.5 </w:t>
-            </w:r>
-          </w:hyperlink>
-          <w:r>
-            <w:rPr>
-              <w:rFonts w:ascii="Calibri" w:eastAsia="Calibri" w:hAnsi="Calibri" w:cs="Calibri"/>
-              <w:color w:val="000000"/>
-            </w:rPr>
-            <w:tab/>
-          </w:r>
-          <w:r>
-            <w:fldChar w:fldCharType="begin"/>
-          </w:r>
-          <w:r>
-            <w:instrText xml:space="preserve"> PAGEREF _heading=h.v9w4whuoreih \h </w:instrText>
-          </w:r>
-          <w:r>
-            <w:fldChar w:fldCharType="separate"/>
-          </w:r>
-          <w:r>
-            <w:rPr>
-              <w:noProof/>
-            </w:rPr>
-            <w:t>34</w:t>
-          </w:r>
-          <w:r>
-            <w:fldChar w:fldCharType="end"/>
-          </w:r>
-          <w:r>
-            <w:rPr>
-              <w:color w:val="000000"/>
-            </w:rPr>
-            <w:tab/>
-          </w:r>
-          <w:hyperlink w:anchor="_heading=h.v9w4whuoreih">
-            <w:r>
-              <w:rPr>
-                <w:color w:val="000000"/>
-              </w:rPr>
-              <w:t>13</w:t>
-            </w:r>
-          </w:hyperlink>
-          <w:r>
-            <w:fldChar w:fldCharType="begin"/>
-          </w:r>
-          <w:r>
-            <w:instrText xml:space="preserve"> HYPERLINK \l "_heading=h.v9w4whuoreih" </w:instrText>
-          </w:r>
-          <w:r>
-            <w:fldChar w:fldCharType="separate"/>
-          </w:r>
-        </w:p>
-        <w:p>
-          <w:pPr>
-            <w:pBdr>
-              <w:top w:val="nil"/>
-              <w:left w:val="nil"/>
-              <w:bottom w:val="nil"/>
-              <w:right w:val="nil"/>
-              <w:between w:val="nil"/>
-            </w:pBdr>
-            <w:tabs>
-              <w:tab w:val="left" w:pos="660"/>
-              <w:tab w:val="right" w:pos="9061"/>
-            </w:tabs>
-            <w:spacing w:after="100"/>
-            <w:jc w:val="both"/>
-            <w:rPr>
-              <w:rFonts w:ascii="Calibri" w:eastAsia="Calibri" w:hAnsi="Calibri" w:cs="Calibri"/>
-              <w:color w:val="000000"/>
-            </w:rPr>
-          </w:pPr>
-          <w:r>
-            <w:fldChar w:fldCharType="end"/>
-          </w:r>
-          <w:hyperlink w:anchor="_heading=h.kza6ijcl0vgd">
-            <w:r>
-              <w:rPr>
-                <w:color w:val="000000"/>
-              </w:rPr>
-              <w:t xml:space="preserve">2.6 </w:t>
-            </w:r>
-          </w:hyperlink>
-          <w:r>
-            <w:rPr>
-              <w:rFonts w:ascii="Calibri" w:eastAsia="Calibri" w:hAnsi="Calibri" w:cs="Calibri"/>
-              <w:color w:val="000000"/>
-            </w:rPr>
-            <w:tab/>
-          </w:r>
-          <w:r>
-            <w:fldChar w:fldCharType="begin"/>
-          </w:r>
-          <w:r>
-            <w:instrText xml:space="preserve"> PAGEREF _heading=h.kza6ijcl0vgd \h </w:instrText>
-          </w:r>
-          <w:r>
-            <w:fldChar w:fldCharType="separate"/>
-          </w:r>
-          <w:r>
-            <w:rPr>
-              <w:noProof/>
-            </w:rPr>
-            <w:t>42</w:t>
-          </w:r>
-          <w:r>
-            <w:fldChar w:fldCharType="end"/>
-          </w:r>
-          <w:r>
-            <w:rPr>
-              <w:color w:val="000000"/>
-            </w:rPr>
-            <w:tab/>
-          </w:r>
-          <w:hyperlink w:anchor="_heading=h.kza6ijcl0vgd">
-            <w:r>
-              <w:rPr>
-                <w:color w:val="000000"/>
-              </w:rPr>
-              <w:t>15</w:t>
-            </w:r>
-          </w:hyperlink>
-          <w:r>
-            <w:fldChar w:fldCharType="begin"/>
-          </w:r>
-          <w:r>
-            <w:instrText xml:space="preserve"> HYPERLINK \l "_heading=h.kza6ijcl0vgd" </w:instrText>
-          </w:r>
-          <w:r>
-            <w:fldChar w:fldCharType="separate"/>
-          </w:r>
-        </w:p>
-        <w:p>
-          <w:pPr>
-            <w:pBdr>
-              <w:top w:val="nil"/>
-              <w:left w:val="nil"/>
-              <w:bottom w:val="nil"/>
-              <w:right w:val="nil"/>
-              <w:between w:val="nil"/>
-            </w:pBdr>
-            <w:tabs>
-              <w:tab w:val="left" w:pos="440"/>
-              <w:tab w:val="right" w:pos="9061"/>
-            </w:tabs>
-            <w:spacing w:after="100"/>
-            <w:jc w:val="both"/>
-            <w:rPr>
-              <w:rFonts w:ascii="Calibri" w:eastAsia="Calibri" w:hAnsi="Calibri" w:cs="Calibri"/>
-              <w:color w:val="000000"/>
-            </w:rPr>
-          </w:pPr>
-          <w:r>
-            <w:fldChar w:fldCharType="end"/>
-          </w:r>
-          <w:hyperlink w:anchor="_heading=h.hc5yhvp1jpsb">
-            <w:r>
-              <w:rPr>
-                <w:color w:val="000000"/>
-              </w:rPr>
-              <w:t>3</w:t>
-            </w:r>
-          </w:hyperlink>
-          <w:r>
-            <w:rPr>
-              <w:rFonts w:ascii="Calibri" w:eastAsia="Calibri" w:hAnsi="Calibri" w:cs="Calibri"/>
-              <w:color w:val="000000"/>
-            </w:rPr>
-            <w:tab/>
-          </w:r>
-          <w:r>
-            <w:fldChar w:fldCharType="begin"/>
-          </w:r>
-          <w:r>
-            <w:instrText xml:space="preserve"> PAGEREF _heading=h.hc5yhvp1jpsb \h </w:instrText>
-          </w:r>
-          <w:r>
-            <w:fldChar w:fldCharType="separate"/>
-          </w:r>
-          <w:r>
-            <w:rPr>
-              <w:noProof/>
-            </w:rPr>
-            <w:t>46</w:t>
-          </w:r>
-          <w:r>
-            <w:fldChar w:fldCharType="end"/>
-          </w:r>
-          <w:r>
-            <w:rPr>
-              <w:color w:val="000000"/>
-            </w:rPr>
-            <w:tab/>
-          </w:r>
-          <w:hyperlink w:anchor="_heading=h.hc5yhvp1jpsb">
-            <w:r>
-              <w:rPr>
-                <w:color w:val="000000"/>
-              </w:rPr>
-              <w:t>16</w:t>
-            </w:r>
-          </w:hyperlink>
-          <w:r>
-            <w:fldChar w:fldCharType="begin"/>
-          </w:r>
-          <w:r>
-            <w:instrText xml:space="preserve"> HYPERLINK \l "_heading=h.hc5yhvp1jpsb" </w:instrText>
-          </w:r>
-          <w:r>
-            <w:fldChar w:fldCharType="separate"/>
-          </w:r>
-        </w:p>
-        <w:p>
-          <w:pPr>
-            <w:pBdr>
-              <w:top w:val="nil"/>
-              <w:left w:val="nil"/>
-              <w:bottom w:val="nil"/>
-              <w:right w:val="nil"/>
-              <w:between w:val="nil"/>
-            </w:pBdr>
-            <w:tabs>
-              <w:tab w:val="right" w:pos="9061"/>
-            </w:tabs>
-            <w:spacing w:after="100"/>
-            <w:ind w:left="660"/>
-            <w:rPr>
-              <w:color w:val="000000"/>
-            </w:rPr>
-          </w:pPr>
-          <w:r>
-            <w:fldChar w:fldCharType="end"/>
-          </w:r>
-          <w:hyperlink w:anchor="_heading=h.vl13p0v0zhj3">
-            <w:r>
-              <w:rPr>
-                <w:color w:val="000000"/>
-              </w:rPr>
-              <w:t xml:space="preserve">References </w:t>
-            </w:r>
-          </w:hyperlink>
-          <w:r>
-            <w:rPr>
-              <w:color w:val="000000"/>
-            </w:rPr>
-            <w:tab/>
-          </w:r>
-          <w:r>
-            <w:fldChar w:fldCharType="begin"/>
-          </w:r>
-          <w:r>
-            <w:instrText xml:space="preserve"> PAGEREF _heading=h.vl13p0v0zhj3 \h </w:instrText>
-          </w:r>
-          <w:r>
-            <w:fldChar w:fldCharType="separate"/>
-          </w:r>
-          <w:r>
-            <w:rPr>
-              <w:noProof/>
-            </w:rPr>
-            <w:t>47</w:t>
-          </w:r>
-          <w:r>
-            <w:fldChar w:fldCharType="end"/>
-          </w:r>
-          <w:hyperlink w:anchor="_heading=h.y0nptlh31b21">
-            <w:r>
-              <w:rPr>
-                <w:color w:val="000000"/>
-              </w:rPr>
-              <w:t xml:space="preserve">Appendices </w:t>
-            </w:r>
-          </w:hyperlink>
-          <w:r>
-            <w:rPr>
-              <w:color w:val="000000"/>
-            </w:rPr>
-            <w:tab/>
-          </w:r>
-          <w:r>
-            <w:fldChar w:fldCharType="begin"/>
-          </w:r>
-          <w:r>
-            <w:instrText xml:space="preserve"> PAGEREF _heading=h.y0nptlh31b21 \h </w:instrText>
-          </w:r>
-          <w:r>
-            <w:fldChar w:fldCharType="separate"/>
-          </w:r>
-          <w:r>
-            <w:rPr>
-              <w:b/>
-              <w:bCs/>
-              <w:noProof/>
-              <w:lang w:val="en-US"/>
-            </w:rPr>
-            <w:t>Error! Bookmark not defined.</w:t>
-          </w:r>
-          <w:r>
-            <w:fldChar w:fldCharType="end"/>
-          </w:r>
-          <w:hyperlink w:anchor="_heading=h.7f1ruy8byvny">
-            <w:r>
-              <w:rPr>
-                <w:color w:val="000000"/>
-              </w:rPr>
-              <w:t xml:space="preserve">Appendices </w:t>
-            </w:r>
-          </w:hyperlink>
-          <w:r>
-            <w:rPr>
-              <w:color w:val="000000"/>
-            </w:rPr>
-            <w:tab/>
-          </w:r>
-          <w:r>
-            <w:fldChar w:fldCharType="begin"/>
-          </w:r>
-          <w:r>
-            <w:instrText xml:space="preserve"> PAGEREF _heading=h.7f1ruy8byvny \h </w:instrText>
-          </w:r>
-          <w:r>
-            <w:fldChar w:fldCharType="separate"/>
-          </w:r>
-          <w:r>
-            <w:rPr>
-              <w:b/>
-              <w:bCs/>
-              <w:noProof/>
-              <w:lang w:val="en-US"/>
-            </w:rPr>
-            <w:t>Error! Bookmark not defined.</w:t>
-          </w:r>
-          <w:r>
-            <w:fldChar w:fldCharType="end"/>
-          </w:r>
-          <w:r>
-            <w:fldChar w:fldCharType="end"/>
-          </w:r>
-        </w:p>
-      </w:sdtContent>
-    </w:sdt>
     <w:p>
       <w:pPr>
         <w:spacing w:after="0" w:line="240" w:lineRule="auto"/>
-        <w:jc w:val="center"/>
-        <w:rPr>
-          <w:b/>
-          <w:bCs/>
-        </w:rPr>
-        <w:sectPr>
-          <w:headerReference w:type="default" r:id="rId8"/>
-          <w:pgSz w:w="11906" w:h="16838"/>
-          <w:pgMar w:top="1701" w:right="1134" w:bottom="1134" w:left="1701" w:header="142" w:footer="680" w:gutter="0"/>
-          <w:pgNumType w:start="1"/>
-          <w:cols w:space="720"/>
-        </w:sectPr>
+        <w:jc w:val="both"/>
+        <w:rPr>
+          <w:b/>
+          <w:bCs/>
+        </w:rPr>
+      </w:pPr>
+      <w:r>
+        <w:rPr>
+          <w:b/>
+          <w:bCs/>
+        </w:rPr>
+        <w:t>1</w:t>
+      </w:r>
+      <w:r>
+        <w:rPr>
+          <w:b/>
+          <w:bCs/>
+        </w:rPr>
+        <w:tab/>
+        <w:t xml:space="preserve">    Introduction </w:t>
+      </w:r>
+      <w:r>
+        <w:rPr>
+          <w:b/>
+          <w:bCs/>
+        </w:rPr>
+        <w:tab/>
+      </w:r>
+      <w:r>
+        <w:rPr>
+          <w:b/>
+          <w:bCs/>
+        </w:rPr>
+        <w:t xml:space="preserve">                                                    </w:t>
+      </w:r>
+      <w:r>
+        <w:rPr>
+          <w:b/>
+          <w:bCs/>
+        </w:rPr>
+        <w:t xml:space="preserve"> </w:t>
+      </w:r>
+      <w:r>
+        <w:rPr>
+          <w:b/>
+          <w:bCs/>
+        </w:rPr>
+        <w:t>9</w:t>
+      </w:r>
+    </w:p>
+    <w:p>
+      <w:pPr>
+        <w:spacing w:after="0" w:line="240" w:lineRule="auto"/>
+        <w:jc w:val="both"/>
+        <w:rPr>
+          <w:b/>
+          <w:bCs/>
+        </w:rPr>
+      </w:pPr>
+      <w:r>
+        <w:rPr>
+          <w:b/>
+          <w:bCs/>
+        </w:rPr>
+        <w:t>2</w:t>
+      </w:r>
+      <w:r>
+        <w:rPr>
+          <w:b/>
+          <w:bCs/>
+        </w:rPr>
+        <w:tab/>
+        <w:t xml:space="preserve">    Solution Development</w:t>
+      </w:r>
+      <w:r>
+        <w:rPr>
+          <w:b/>
+          <w:bCs/>
+        </w:rPr>
+        <w:tab/>
+      </w:r>
+      <w:r>
+        <w:rPr>
+          <w:b/>
+          <w:bCs/>
+        </w:rPr>
+        <w:t xml:space="preserve">                                        </w:t>
+      </w:r>
+      <w:r>
+        <w:rPr>
+          <w:b/>
+          <w:bCs/>
+        </w:rPr>
+        <w:t>1</w:t>
+      </w:r>
+      <w:r>
+        <w:rPr>
+          <w:b/>
+          <w:bCs/>
+        </w:rPr>
+        <w:t>8</w:t>
+      </w:r>
+    </w:p>
+    <w:p>
+      <w:pPr>
+        <w:spacing w:after="0" w:line="240" w:lineRule="auto"/>
+        <w:jc w:val="both"/>
+        <w:rPr>
+          <w:b/>
+          <w:bCs/>
+        </w:rPr>
+      </w:pPr>
+      <w:r>
+        <w:rPr>
+          <w:b/>
+          <w:bCs/>
+        </w:rPr>
+        <w:t xml:space="preserve">2.1 </w:t>
+      </w:r>
+      <w:r>
+        <w:rPr>
+          <w:b/>
+          <w:bCs/>
+        </w:rPr>
+        <w:tab/>
+        <w:t>Definition of Market Premises and Hypotheses</w:t>
+      </w:r>
+      <w:r>
+        <w:rPr>
+          <w:b/>
+          <w:bCs/>
+        </w:rPr>
+        <w:t xml:space="preserve">    </w:t>
+      </w:r>
+      <w:r>
+        <w:rPr>
+          <w:b/>
+          <w:bCs/>
+        </w:rPr>
+        <w:t>1</w:t>
+      </w:r>
+      <w:r>
+        <w:rPr>
+          <w:b/>
+          <w:bCs/>
+        </w:rPr>
+        <w:t>8</w:t>
+      </w:r>
+    </w:p>
+    <w:p>
+      <w:pPr>
+        <w:spacing w:after="0" w:line="240" w:lineRule="auto"/>
+        <w:jc w:val="both"/>
+        <w:rPr>
+          <w:b/>
+          <w:bCs/>
+        </w:rPr>
+      </w:pPr>
+      <w:r>
+        <w:rPr>
+          <w:b/>
+          <w:bCs/>
+        </w:rPr>
+        <w:t xml:space="preserve">2.2 </w:t>
+      </w:r>
+      <w:r>
+        <w:rPr>
+          <w:b/>
+          <w:bCs/>
+        </w:rPr>
+        <w:tab/>
+        <w:t>Market Sizing and Analysis</w:t>
+      </w:r>
+      <w:r>
+        <w:rPr>
+          <w:b/>
+          <w:bCs/>
+        </w:rPr>
+        <w:tab/>
+      </w:r>
+      <w:r>
+        <w:rPr>
+          <w:b/>
+          <w:bCs/>
+        </w:rPr>
+        <w:t xml:space="preserve">                              21</w:t>
+      </w:r>
+    </w:p>
+    <w:p>
+      <w:pPr>
+        <w:spacing w:after="0" w:line="240" w:lineRule="auto"/>
+        <w:jc w:val="both"/>
+        <w:rPr>
+          <w:b/>
+          <w:bCs/>
+        </w:rPr>
+      </w:pPr>
+      <w:r>
+        <w:rPr>
+          <w:b/>
+          <w:bCs/>
+        </w:rPr>
+        <w:t xml:space="preserve">2.3 </w:t>
+      </w:r>
+      <w:r>
+        <w:rPr>
+          <w:b/>
+          <w:bCs/>
+        </w:rPr>
+        <w:tab/>
+        <w:t xml:space="preserve">Competitive Analysis and Differentiators </w:t>
+      </w:r>
+      <w:r>
+        <w:rPr>
+          <w:b/>
+          <w:bCs/>
+        </w:rPr>
+        <w:tab/>
+      </w:r>
+      <w:r>
+        <w:rPr>
+          <w:b/>
+          <w:bCs/>
+        </w:rPr>
+        <w:t xml:space="preserve">        24</w:t>
+      </w:r>
+    </w:p>
+    <w:p>
+      <w:pPr>
+        <w:spacing w:after="0" w:line="240" w:lineRule="auto"/>
+        <w:jc w:val="both"/>
+        <w:rPr>
+          <w:b/>
+          <w:bCs/>
+        </w:rPr>
+      </w:pPr>
+      <w:r>
+        <w:rPr>
+          <w:b/>
+          <w:bCs/>
+        </w:rPr>
+        <w:t xml:space="preserve">2.4 </w:t>
+      </w:r>
+      <w:r>
+        <w:rPr>
+          <w:b/>
+          <w:bCs/>
+        </w:rPr>
+        <w:tab/>
+        <w:t xml:space="preserve">Technological Solution </w:t>
+      </w:r>
+      <w:r>
+        <w:rPr>
+          <w:b/>
+          <w:bCs/>
+        </w:rPr>
+        <w:tab/>
+      </w:r>
+      <w:r>
+        <w:rPr>
+          <w:b/>
+          <w:bCs/>
+        </w:rPr>
+        <w:t xml:space="preserve">                                        28</w:t>
+      </w:r>
+    </w:p>
+    <w:p>
+      <w:pPr>
+        <w:spacing w:after="0" w:line="240" w:lineRule="auto"/>
+        <w:jc w:val="both"/>
+        <w:rPr>
+          <w:b/>
+          <w:bCs/>
+        </w:rPr>
+      </w:pPr>
+      <w:r>
+        <w:rPr>
+          <w:b/>
+          <w:bCs/>
+        </w:rPr>
+        <w:t xml:space="preserve">2.5 </w:t>
+      </w:r>
+      <w:r>
+        <w:rPr>
+          <w:b/>
+          <w:bCs/>
+        </w:rPr>
+        <w:tab/>
+        <w:t>The Business Plan</w:t>
+      </w:r>
+      <w:r>
+        <w:rPr>
+          <w:b/>
+          <w:bCs/>
+        </w:rPr>
+        <w:tab/>
+      </w:r>
+      <w:r>
+        <w:rPr>
+          <w:b/>
+          <w:bCs/>
+        </w:rPr>
+        <w:t xml:space="preserve">  </w:t>
+      </w:r>
+      <w:r>
+        <w:rPr>
+          <w:b/>
+          <w:bCs/>
+        </w:rPr>
+        <w:t xml:space="preserve">                                                 </w:t>
+      </w:r>
+      <w:r>
+        <w:rPr>
+          <w:b/>
+          <w:bCs/>
+        </w:rPr>
+        <w:t>3</w:t>
+      </w:r>
+      <w:r>
+        <w:rPr>
+          <w:b/>
+          <w:bCs/>
+        </w:rPr>
+        <w:t>4</w:t>
+      </w:r>
+    </w:p>
+    <w:p>
+      <w:pPr>
+        <w:spacing w:after="0" w:line="240" w:lineRule="auto"/>
+        <w:jc w:val="both"/>
+        <w:rPr>
+          <w:b/>
+          <w:bCs/>
+        </w:rPr>
+      </w:pPr>
+      <w:r>
+        <w:rPr>
+          <w:b/>
+          <w:bCs/>
+        </w:rPr>
+        <w:t xml:space="preserve">2.6 </w:t>
+      </w:r>
+      <w:r>
+        <w:rPr>
+          <w:b/>
+          <w:bCs/>
+        </w:rPr>
+        <w:tab/>
+        <w:t xml:space="preserve">Validation and Results </w:t>
+      </w:r>
+      <w:r>
+        <w:rPr>
+          <w:b/>
+          <w:bCs/>
+        </w:rPr>
+        <w:tab/>
+      </w:r>
+      <w:r>
+        <w:rPr>
+          <w:b/>
+          <w:bCs/>
+        </w:rPr>
+        <w:t xml:space="preserve">                                        42</w:t>
+      </w:r>
+    </w:p>
+    <w:p>
+      <w:pPr>
+        <w:spacing w:after="0" w:line="240" w:lineRule="auto"/>
+        <w:jc w:val="both"/>
+        <w:rPr>
+          <w:b/>
+          <w:bCs/>
+        </w:rPr>
+      </w:pPr>
+      <w:r>
+        <w:rPr>
+          <w:b/>
+          <w:bCs/>
+        </w:rPr>
+        <w:t>3</w:t>
+      </w:r>
+      <w:r>
+        <w:rPr>
+          <w:b/>
+          <w:bCs/>
+        </w:rPr>
+        <w:tab/>
+        <w:t xml:space="preserve">    Conclusion </w:t>
+      </w:r>
+      <w:r>
+        <w:rPr>
+          <w:b/>
+          <w:bCs/>
+        </w:rPr>
+        <w:tab/>
+      </w:r>
+      <w:r>
+        <w:rPr>
+          <w:b/>
+          <w:bCs/>
+        </w:rPr>
+        <w:t xml:space="preserve">                                                   4</w:t>
+      </w:r>
+      <w:r>
+        <w:rPr>
+          <w:b/>
+          <w:bCs/>
+        </w:rPr>
+        <w:t>6</w:t>
+      </w:r>
+    </w:p>
+    <w:p>
+      <w:pPr>
+        <w:spacing w:after="0" w:line="240" w:lineRule="auto"/>
+        <w:jc w:val="both"/>
+        <w:rPr>
+          <w:b/>
+          <w:bCs/>
+        </w:rPr>
+      </w:pPr>
+      <w:r>
+        <w:rPr>
+          <w:b/>
+          <w:bCs/>
+        </w:rPr>
+        <w:t xml:space="preserve">References </w:t>
+      </w:r>
+      <w:r>
+        <w:rPr>
+          <w:b/>
+          <w:bCs/>
+        </w:rPr>
+        <w:tab/>
+      </w:r>
+      <w:r>
+        <w:rPr>
+          <w:b/>
+          <w:bCs/>
+        </w:rPr>
+        <w:t xml:space="preserve">                                                                        47</w:t>
+      </w:r>
+    </w:p>
+    <w:p>
+      <w:pPr>
+        <w:spacing w:after="0" w:line="240" w:lineRule="auto"/>
+        <w:rPr>
+          <w:b/>
+          <w:bCs/>
+        </w:rPr>
+      </w:pPr>
+    </w:p>
+    <w:p>
+      <w:pPr>
+        <w:spacing w:after="0" w:line="240" w:lineRule="auto"/>
+        <w:rPr>
+          <w:b/>
+          <w:bCs/>
+        </w:rPr>
+      </w:pPr>
+    </w:p>
+    <w:p>
+      <w:pPr>
+        <w:spacing w:after="0" w:line="240" w:lineRule="auto"/>
+        <w:rPr>
+          <w:b/>
+          <w:bCs/>
+        </w:rPr>
+      </w:pPr>
+    </w:p>
+    <w:p>
+      <w:pPr>
+        <w:spacing w:after="0" w:line="240" w:lineRule="auto"/>
+        <w:rPr>
+          <w:b/>
+          <w:bCs/>
+        </w:rPr>
+      </w:pPr>
+    </w:p>
+    <w:p>
+      <w:pPr>
+        <w:spacing w:after="0" w:line="240" w:lineRule="auto"/>
+        <w:rPr>
+          <w:b/>
+          <w:bCs/>
+        </w:rPr>
+      </w:pPr>
+    </w:p>
+    <w:p>
+      <w:pPr>
+        <w:spacing w:after="0" w:line="240" w:lineRule="auto"/>
+        <w:rPr>
+          <w:b/>
+          <w:bCs/>
+        </w:rPr>
+      </w:pPr>
+    </w:p>
+    <w:p>
+      <w:pPr>
+        <w:spacing w:after="0" w:line="240" w:lineRule="auto"/>
+        <w:rPr>
+          <w:b/>
+          <w:bCs/>
+        </w:rPr>
+      </w:pPr>
+    </w:p>
+    <w:p>
+      <w:pPr>
+        <w:spacing w:after="0" w:line="240" w:lineRule="auto"/>
+        <w:rPr>
+          <w:b/>
+          <w:bCs/>
+        </w:rPr>
+      </w:pPr>
+    </w:p>
+    <w:p>
+      <w:pPr>
+        <w:spacing w:after="0" w:line="240" w:lineRule="auto"/>
+        <w:rPr>
+          <w:b/>
+          <w:bCs/>
+        </w:rPr>
+      </w:pPr>
+    </w:p>
+    <w:p>
+      <w:pPr>
+        <w:spacing w:after="0" w:line="240" w:lineRule="auto"/>
+        <w:rPr>
+          <w:b/>
+          <w:bCs/>
+        </w:rPr>
+      </w:pPr>
+    </w:p>
+    <w:p>
+      <w:pPr>
+        <w:spacing w:after="0" w:line="240" w:lineRule="auto"/>
+        <w:rPr>
+          <w:b/>
+          <w:bCs/>
+        </w:rPr>
+      </w:pPr>
+    </w:p>
+    <w:p>
+      <w:pPr>
+        <w:spacing w:after="0" w:line="240" w:lineRule="auto"/>
+        <w:rPr>
+          <w:b/>
+          <w:bCs/>
+        </w:rPr>
+      </w:pPr>
+    </w:p>
+    <w:p>
+      <w:pPr>
+        <w:spacing w:after="0" w:line="240" w:lineRule="auto"/>
+        <w:rPr>
+          <w:b/>
+          <w:bCs/>
+        </w:rPr>
+      </w:pPr>
+    </w:p>
+    <w:p>
+      <w:pPr>
+        <w:spacing w:after="0" w:line="240" w:lineRule="auto"/>
+        <w:rPr>
+          <w:b/>
+          <w:bCs/>
+        </w:rPr>
+      </w:pPr>
+    </w:p>
+    <w:p>
+      <w:pPr>
+        <w:spacing w:after="0" w:line="240" w:lineRule="auto"/>
+        <w:rPr>
+          <w:b/>
+          <w:bCs/>
+        </w:rPr>
+      </w:pPr>
+    </w:p>
+    <w:p>
+      <w:pPr>
+        <w:spacing w:after="0" w:line="240" w:lineRule="auto"/>
+        <w:rPr>
+          <w:b/>
+          <w:bCs/>
+        </w:rPr>
+      </w:pPr>
+    </w:p>
+    <w:p>
+      <w:pPr>
+        <w:spacing w:after="0" w:line="240" w:lineRule="auto"/>
+        <w:rPr>
+          <w:b/>
+          <w:bCs/>
+        </w:rPr>
+      </w:pPr>
+    </w:p>
+    <w:p>
+      <w:pPr>
+        <w:spacing w:after="0" w:line="240" w:lineRule="auto"/>
+        <w:rPr>
+          <w:b/>
+          <w:bCs/>
+        </w:rPr>
+      </w:pPr>
+    </w:p>
+    <w:p>
+      <w:pPr>
+        <w:spacing w:after="0" w:line="240" w:lineRule="auto"/>
+        <w:rPr>
+          <w:b/>
+          <w:bCs/>
+        </w:rPr>
+      </w:pPr>
+    </w:p>
+    <w:p>
+      <w:pPr>
+        <w:spacing w:after="0" w:line="240" w:lineRule="auto"/>
+        <w:rPr>
+          <w:b/>
+          <w:bCs/>
+        </w:rPr>
+      </w:pPr>
+    </w:p>
+    <w:p>
+      <w:pPr>
+        <w:spacing w:after="0" w:line="240" w:lineRule="auto"/>
+        <w:rPr>
+          <w:b/>
+          <w:bCs/>
+        </w:rPr>
+      </w:pPr>
+    </w:p>
+    <w:p>
+      <w:pPr>
+        <w:spacing w:after="0" w:line="240" w:lineRule="auto"/>
+        <w:rPr>
+          <w:b/>
+          <w:bCs/>
+        </w:rPr>
+      </w:pPr>
+    </w:p>
+    <w:p>
+      <w:pPr>
+        <w:spacing w:after="0" w:line="240" w:lineRule="auto"/>
+        <w:rPr>
+          <w:b/>
+          <w:bCs/>
+        </w:rPr>
+      </w:pPr>
+    </w:p>
+    <w:p>
+      <w:pPr>
+        <w:spacing w:after="0" w:line="240" w:lineRule="auto"/>
+        <w:rPr>
+          <w:b/>
+          <w:bCs/>
+        </w:rPr>
+      </w:pPr>
+    </w:p>
+    <w:p>
+      <w:pPr>
+        <w:spacing w:after="0" w:line="240" w:lineRule="auto"/>
+        <w:rPr>
+          <w:b/>
+          <w:bCs/>
+        </w:rPr>
+      </w:pPr>
+    </w:p>
+    <w:p>
+      <w:pPr>
+        <w:spacing w:after="0" w:line="240" w:lineRule="auto"/>
+        <w:rPr>
+          <w:b/>
+          <w:bCs/>
+        </w:rPr>
+      </w:pPr>
+    </w:p>
+    <w:p>
+      <w:pPr>
+        <w:spacing w:after="0" w:line="240" w:lineRule="auto"/>
+        <w:rPr>
+          <w:b/>
+          <w:bCs/>
+        </w:rPr>
+      </w:pPr>
+    </w:p>
+    <w:p>
+      <w:pPr>
+        <w:spacing w:after="0" w:line="240" w:lineRule="auto"/>
+        <w:rPr>
+          <w:b/>
+          <w:bCs/>
+        </w:rPr>
+      </w:pPr>
+    </w:p>
+    <w:p>
+      <w:pPr>
+        <w:spacing w:after="0" w:line="240" w:lineRule="auto"/>
+        <w:rPr>
+          <w:b/>
+          <w:bCs/>
+        </w:rPr>
+      </w:pPr>
+    </w:p>
+    <w:p>
+      <w:pPr>
+        <w:spacing w:after="0" w:line="240" w:lineRule="auto"/>
+        <w:rPr>
+          <w:b/>
+          <w:bCs/>
+        </w:rPr>
+      </w:pPr>
+    </w:p>
+    <w:p>
+      <w:pPr>
+        <w:spacing w:after="0" w:line="240" w:lineRule="auto"/>
+        <w:rPr>
+          <w:b/>
+          <w:bCs/>
+        </w:rPr>
       </w:pPr>
     </w:p>
     <w:p>
@@ -3166,10 +2967,7 @@
         <w:ind w:left="284" w:hanging="284"/>
         <w:jc w:val="both"/>
       </w:pPr>
-      <w:bookmarkStart w:id="1" w:name="_heading=h.8u1zm5wrg7po" w:colFirst="0" w:colLast="0"/>
-      <w:bookmarkEnd w:id="1"/>
-      <w:r>
-        <w:lastRenderedPageBreak/>
+      <w:r>
         <w:t xml:space="preserve">Introduction </w:t>
       </w:r>
     </w:p>
@@ -3182,15 +2980,7 @@
         </w:rPr>
       </w:pPr>
       <w:r>
-        <w:t xml:space="preserve">Propositum is a platform that helps young university students. Its proposal is to enable these people to identify a deep meaning in their reality, in their daily activities such as studying, working, going out with friends, etc. By giving this perspective, we hope that this young person will be </w:t>
-      </w:r>
-      <w:proofErr w:type="gramStart"/>
-      <w:r>
-        <w:t>more sure</w:t>
-      </w:r>
-      <w:proofErr w:type="gramEnd"/>
-      <w:r>
-        <w:t xml:space="preserve"> about what his life is about, performing his day-to-day activities better and with more happiness.</w:t>
+        <w:t>Propositum is a platform that helps young university students. Its proposal is to enable these people to identify a deep meaning in their reality, in their daily activities such as studying, working, going out with friends, etc. By giving this perspective, we hope that this young person will be more sure about what his life is about, performing his day-to-day activities better and with more happiness.</w:t>
       </w:r>
     </w:p>
     <w:p>
@@ -3405,14 +3195,9 @@
           <w:lang w:val="en-US"/>
         </w:rPr>
       </w:pPr>
-      <w:proofErr w:type="spellStart"/>
       <w:r>
         <w:lastRenderedPageBreak/>
-        <w:t>Propositum's</w:t>
-      </w:r>
-      <w:proofErr w:type="spellEnd"/>
-      <w:r>
-        <w:t xml:space="preserve"> value proposition lies in the resignification of the academic journey through a humanized artificial intelligence tool. The solution alleviates the user's pain by offering a chatbot available full-time, which uses Natural Language Processing (NLP) to provoke deep reflections based on logotherapy. Instead of offering ready-made answers, the platform generates gains by leading young people to discover their purpose, transforming their internal perception. For the student, this translates into greater resilience and happiness in everyday life; For the institution, the gain is reflected in the increase in student retention and the strengthening of a more engaged and conscious academic environment.</w:t>
+        <w:t>Propositum's value proposition lies in the resignification of the academic journey through a humanized artificial intelligence tool. The solution alleviates the user's pain by offering a chatbot available full-time, which uses Natural Language Processing (NLP) to provoke deep reflections based on logotherapy. Instead of offering ready-made answers, the platform generates gains by leading young people to discover their purpose, transforming their internal perception. For the student, this translates into greater resilience and happiness in everyday life; For the institution, the gain is reflected in the increase in student retention and the strengthening of a more engaged and conscious academic environment.</w:t>
       </w:r>
     </w:p>
     <w:p>
@@ -4190,22 +3975,10 @@
           <w:i/>
           <w:iCs/>
         </w:rPr>
-        <w:t xml:space="preserve">go-to-market </w:t>
-      </w:r>
-      <w:proofErr w:type="gramStart"/>
-      <w:r>
-        <w:rPr>
-          <w:i/>
-          <w:iCs/>
-        </w:rPr>
-        <w:t xml:space="preserve">plan </w:t>
-      </w:r>
-      <w:r>
-        <w:t xml:space="preserve"> that</w:t>
-      </w:r>
-      <w:proofErr w:type="gramEnd"/>
-      <w:r>
-        <w:t xml:space="preserve"> identifies strategic partners and barriers to entry in the EdTech and digital mental health sector.</w:t>
+        <w:t xml:space="preserve">go-to-market plan </w:t>
+      </w:r>
+      <w:r>
+        <w:t xml:space="preserve"> that identifies strategic partners and barriers to entry in the EdTech and digital mental health sector.</w:t>
       </w:r>
     </w:p>
     <w:p>
@@ -4284,15 +4057,7 @@
         </w:rPr>
       </w:pPr>
       <w:r>
-        <w:t xml:space="preserve">In short, </w:t>
-      </w:r>
-      <w:proofErr w:type="spellStart"/>
-      <w:r>
-        <w:t>Propositum</w:t>
-      </w:r>
-      <w:proofErr w:type="spellEnd"/>
-      <w:r>
-        <w:t xml:space="preserve"> contributes by proposing a solution aligned with the real demands of the educational market, technically grounded and economically justifiable, preserving ethical limits and recognizing the central role of human accompaniment in university education.</w:t>
+        <w:t>In short, Propositum contributes by proposing a solution aligned with the real demands of the educational market, technically grounded and economically justifiable, preserving ethical limits and recognizing the central role of human accompaniment in university education.</w:t>
       </w:r>
     </w:p>
     <w:p>
@@ -7466,7 +7231,6 @@
           <w:bCs/>
         </w:rPr>
       </w:pPr>
-      <w:proofErr w:type="gramStart"/>
       <w:r>
         <w:rPr>
           <w:b/>
@@ -7474,7 +7238,6 @@
         </w:rPr>
         <w:t>Final Conclusion</w:t>
       </w:r>
-      <w:proofErr w:type="gramEnd"/>
     </w:p>
     <w:p>
       <w:pPr>
@@ -7482,15 +7245,7 @@
         <w:jc w:val="both"/>
       </w:pPr>
       <w:r>
-        <w:t xml:space="preserve">This consolidated public research report documents the full lifecycle of the Propositum project, from initial research to MVP delivery and strategic refinement. The sprint-based structure </w:t>
-      </w:r>
-      <w:proofErr w:type="gramStart"/>
-      <w:r>
-        <w:t>evidences</w:t>
-      </w:r>
-      <w:proofErr w:type="gramEnd"/>
-      <w:r>
-        <w:t xml:space="preserve"> methodological rigor, iterative development, and increasing technical maturity, resulting in a validated MVP supported by empirical user testing and academic evaluation.</w:t>
+        <w:t>This consolidated public research report documents the full lifecycle of the Propositum project, from initial research to MVP delivery and strategic refinement. The sprint-based structure evidences methodological rigor, iterative development, and increasing technical maturity, resulting in a validated MVP supported by empirical user testing and academic evaluation.</w:t>
       </w:r>
     </w:p>
     <w:p>
@@ -7503,8 +7258,8 @@
         <w:spacing w:before="0" w:line="360" w:lineRule="auto"/>
         <w:jc w:val="both"/>
       </w:pPr>
-      <w:bookmarkStart w:id="2" w:name="_heading=h.77ecoir0gmoo" w:colFirst="0" w:colLast="0"/>
-      <w:bookmarkEnd w:id="2"/>
+      <w:bookmarkStart w:id="1" w:name="_heading=h.77ecoir0gmoo" w:colFirst="0" w:colLast="0"/>
+      <w:bookmarkEnd w:id="1"/>
       <w:r>
         <w:t>Solution Development</w:t>
       </w:r>
@@ -7519,8 +7274,8 @@
         <w:spacing w:before="200" w:line="360" w:lineRule="auto"/>
         <w:ind w:left="426" w:hanging="426"/>
       </w:pPr>
-      <w:bookmarkStart w:id="3" w:name="_heading=h.36962b2wlo4f" w:colFirst="0" w:colLast="0"/>
-      <w:bookmarkEnd w:id="3"/>
+      <w:bookmarkStart w:id="2" w:name="_heading=h.36962b2wlo4f" w:colFirst="0" w:colLast="0"/>
+      <w:bookmarkEnd w:id="2"/>
       <w:r>
         <w:t xml:space="preserve"> Definition of Market Assumptions and Hypotheses</w:t>
       </w:r>
@@ -7559,23 +7314,7 @@
       </w:pPr>
       <w:r>
         <w:lastRenderedPageBreak/>
-        <w:t xml:space="preserve">The project's hypotheses were corroborated by the tests carried out with the prototype, which indicated that young users began to question themselves in a more reflective way throughout the interaction, being instigated to elaborate answers and reconsider their decisions. Engagement in </w:t>
-      </w:r>
-      <w:proofErr w:type="gramStart"/>
-      <w:r>
-        <w:t>the conversation</w:t>
-      </w:r>
-      <w:proofErr w:type="gramEnd"/>
-      <w:r>
-        <w:t xml:space="preserve">, even in a controlled test environment, was considered an initial metric of success, suggesting that the proposed dialogic structure </w:t>
-      </w:r>
-      <w:proofErr w:type="gramStart"/>
-      <w:r>
-        <w:t>is capable of mobilizing</w:t>
-      </w:r>
-      <w:proofErr w:type="gramEnd"/>
-      <w:r>
-        <w:t xml:space="preserve"> reflection and active participation, central elements for the validation of the solution.</w:t>
+        <w:t>The project's hypotheses were corroborated by the tests carried out with the prototype, which indicated that young users began to question themselves in a more reflective way throughout the interaction, being instigated to elaborate answers and reconsider their decisions. Engagement in the conversation, even in a controlled test environment, was considered an initial metric of success, suggesting that the proposed dialogic structure is capable of mobilizing reflection and active participation, central elements for the validation of the solution.</w:t>
       </w:r>
     </w:p>
     <w:p>
@@ -7679,15 +7418,7 @@
         </w:rPr>
       </w:pPr>
       <w:r>
-        <w:t xml:space="preserve">In addition, the solution hypothesis considers Generation Z's affinity with the digital environment as a determining factor for engagement. For many young people, the initial anonymity provided by a conversation with an artificial intelligence reduces the barriers to judgment, facilitating the expression of feelings and deep doubts that could be omitted in face-to-face interactions. Thus, the implementation of Propositum as an institutional licensing software (SaaS) is seen as the ideal strategy to integrate technology into academic daily life. It is hoped that this approach will not only provide immediate relief for the </w:t>
-      </w:r>
-      <w:proofErr w:type="gramStart"/>
-      <w:r>
-        <w:t>student's</w:t>
-      </w:r>
-      <w:proofErr w:type="gramEnd"/>
-      <w:r>
-        <w:t xml:space="preserve"> subjective suffering, but also promote their protagonism in a sustainable way, generating consistent positive impacts on the institutional climate and the collective mental health of the university.</w:t>
+        <w:t>In addition, the solution hypothesis considers Generation Z's affinity with the digital environment as a determining factor for engagement. For many young people, the initial anonymity provided by a conversation with an artificial intelligence reduces the barriers to judgment, facilitating the expression of feelings and deep doubts that could be omitted in face-to-face interactions. Thus, the implementation of Propositum as an institutional licensing software (SaaS) is seen as the ideal strategy to integrate technology into academic daily life. It is hoped that this approach will not only provide immediate relief for the student's subjective suffering, but also promote their protagonism in a sustainable way, generating consistent positive impacts on the institutional climate and the collective mental health of the university.</w:t>
       </w:r>
     </w:p>
     <w:p>
@@ -7763,8 +7494,8 @@
         <w:spacing w:line="360" w:lineRule="auto"/>
         <w:ind w:left="426" w:hanging="437"/>
       </w:pPr>
-      <w:bookmarkStart w:id="4" w:name="_heading=h.ekycsnzbypq7" w:colFirst="0" w:colLast="0"/>
-      <w:bookmarkEnd w:id="4"/>
+      <w:bookmarkStart w:id="3" w:name="_heading=h.ekycsnzbypq7" w:colFirst="0" w:colLast="0"/>
+      <w:bookmarkEnd w:id="3"/>
       <w:r>
         <w:t xml:space="preserve"> Market Sizing and Analysis</w:t>
       </w:r>
@@ -8097,15 +7828,7 @@
         <w:t>Profile:</w:t>
       </w:r>
       <w:r>
-        <w:t xml:space="preserve"> Sabrina is 20 years old, in the 3rd semester of Engineering and is the first in her family to enter higher education. She is extremely </w:t>
-      </w:r>
-      <w:proofErr w:type="gramStart"/>
-      <w:r>
-        <w:t>connected, but</w:t>
-      </w:r>
-      <w:proofErr w:type="gramEnd"/>
-      <w:r>
-        <w:t xml:space="preserve"> feels constantly overwhelmed by the volume of information and social pressures.</w:t>
+        <w:t xml:space="preserve"> Sabrina is 20 years old, in the 3rd semester of Engineering and is the first in her family to enter higher education. She is extremely connected, but feels constantly overwhelmed by the volume of information and social pressures.</w:t>
       </w:r>
     </w:p>
     <w:p>
@@ -8127,15 +7850,7 @@
         <w:t>Pains and Challenges:</w:t>
       </w:r>
       <w:r>
-        <w:t xml:space="preserve"> Sabrina experiences the "existential emptiness" when she questions whether the effort of the course is </w:t>
-      </w:r>
-      <w:proofErr w:type="gramStart"/>
-      <w:r>
-        <w:t>really worth it</w:t>
-      </w:r>
-      <w:proofErr w:type="gramEnd"/>
-      <w:r>
-        <w:t xml:space="preserve"> for her future. She feels frequent disorientation and anxiety episodes that make her consider giving up, although she has good grades. She is afraid to seek face-to-face support from the college for fear of judgment or because she thinks her problem "is not serious enough".</w:t>
+        <w:t xml:space="preserve"> Sabrina experiences the "existential emptiness" when she questions whether the effort of the course is really worth it for her future. She feels frequent disorientation and anxiety episodes that make her consider giving up, although she has good grades. She is afraid to seek face-to-face support from the college for fear of judgment or because she thinks her problem "is not serious enough".</w:t>
       </w:r>
     </w:p>
     <w:p>
@@ -8157,15 +7872,7 @@
         <w:t>Expectation:</w:t>
       </w:r>
       <w:r>
-        <w:t xml:space="preserve"> She wants a safe, private, and accessible space where she can reflect on her choices. Sabrina values Propositum because the chatbot does not give her </w:t>
-      </w:r>
-      <w:proofErr w:type="gramStart"/>
-      <w:r>
-        <w:t>orders, but</w:t>
-      </w:r>
-      <w:proofErr w:type="gramEnd"/>
-      <w:r>
-        <w:t xml:space="preserve"> asks questions that help her rescue her own values and the meaning of her academic trajectory.</w:t>
+        <w:t xml:space="preserve"> She wants a safe, private, and accessible space where she can reflect on her choices. Sabrina values Propositum because the chatbot does not give her orders, but asks questions that help her rescue her own values and the meaning of her academic trajectory.</w:t>
       </w:r>
     </w:p>
     <w:p>
@@ -8787,8 +8494,8 @@
         <w:spacing w:before="200" w:line="360" w:lineRule="auto"/>
         <w:ind w:left="567" w:hanging="578"/>
       </w:pPr>
-      <w:bookmarkStart w:id="5" w:name="_heading=h.scaxfn1ap442" w:colFirst="0" w:colLast="0"/>
-      <w:bookmarkEnd w:id="5"/>
+      <w:bookmarkStart w:id="4" w:name="_heading=h.scaxfn1ap442" w:colFirst="0" w:colLast="0"/>
+      <w:bookmarkEnd w:id="4"/>
       <w:r>
         <w:t>Competitive Analysis and Differentials</w:t>
       </w:r>
@@ -8839,15 +8546,7 @@
         <w:t>prompts</w:t>
       </w:r>
       <w:r>
-        <w:t xml:space="preserve"> to obtain reflective responses. Added to this panorama are the mental health platforms already consolidated in the B2B and B2C market, which use Cognitive-Behavioral Therapy (CBT) to control symptoms (such as </w:t>
-      </w:r>
-      <w:proofErr w:type="spellStart"/>
-      <w:r>
-        <w:t>Vitalk</w:t>
-      </w:r>
-      <w:proofErr w:type="spellEnd"/>
-      <w:r>
-        <w:t>).</w:t>
+        <w:t xml:space="preserve"> to obtain reflective responses. Added to this panorama are the mental health platforms already consolidated in the B2B and B2C market, which use Cognitive-Behavioral Therapy (CBT) to control symptoms (such as Vitalk).</w:t>
       </w:r>
     </w:p>
     <w:p>
@@ -8918,13 +8617,8 @@
           <w:lang w:val="en-US"/>
         </w:rPr>
       </w:pPr>
-      <w:proofErr w:type="spellStart"/>
-      <w:r>
-        <w:t>Propositum's</w:t>
-      </w:r>
-      <w:proofErr w:type="spellEnd"/>
-      <w:r>
-        <w:t xml:space="preserve"> competitive advantage over general-purpose AIs and wellness apps rests on four key pillars:</w:t>
+      <w:r>
+        <w:t>Propositum's competitive advantage over general-purpose AIs and wellness apps rests on four key pillars:</w:t>
       </w:r>
     </w:p>
     <w:p>
@@ -8940,15 +8634,7 @@
         </w:rPr>
       </w:pPr>
       <w:r>
-        <w:t xml:space="preserve">Unlike a generic AI, which can vary in tone and depth according to </w:t>
-      </w:r>
-      <w:proofErr w:type="gramStart"/>
-      <w:r>
-        <w:t>the  user's</w:t>
-      </w:r>
-      <w:proofErr w:type="gramEnd"/>
-      <w:r>
-        <w:t xml:space="preserve"> prompt, Propositum ensures a dialogical conduct faithful to the pillars of Logotherapy. The tool uses Natural Language Processing to ensure that self-questioning follows curated psychotherapeutic techniques, such as Socratic dialogue, in an ethical and safe way.</w:t>
+        <w:t>Unlike a generic AI, which can vary in tone and depth according to the  user's prompt, Propositum ensures a dialogical conduct faithful to the pillars of Logotherapy. The tool uses Natural Language Processing to ensure that self-questioning follows curated psychotherapeutic techniques, such as Socratic dialogue, in an ethical and safe way.</w:t>
       </w:r>
     </w:p>
     <w:p>
@@ -8964,15 +8650,7 @@
         </w:rPr>
       </w:pPr>
       <w:r>
-        <w:t xml:space="preserve">While generative AIs wait for the user's initiative, Propositum acts proactively. The system identifies states of discouragement or disorientation and uses specific conversational triggers to stimulate reflection, without the student having to master prompt engineering </w:t>
-      </w:r>
-      <w:proofErr w:type="gramStart"/>
-      <w:r>
-        <w:t>techniques  to</w:t>
-      </w:r>
-      <w:proofErr w:type="gramEnd"/>
-      <w:r>
-        <w:t xml:space="preserve"> obtain value.</w:t>
+        <w:t>While generative AIs wait for the user's initiative, Propositum acts proactively. The system identifies states of discouragement or disorientation and uses specific conversational triggers to stimulate reflection, without the student having to master prompt engineering techniques  to obtain value.</w:t>
       </w:r>
     </w:p>
     <w:p>
@@ -8988,26 +8666,14 @@
         </w:rPr>
       </w:pPr>
       <w:r>
-        <w:t xml:space="preserve">General-purpose AIs are subject to hallucinations and inappropriate responses in sensitive contexts. Propositum </w:t>
-      </w:r>
-      <w:proofErr w:type="gramStart"/>
-      <w:r>
-        <w:t xml:space="preserve">has </w:t>
+        <w:t xml:space="preserve">General-purpose AIs are subject to hallucinations and inappropriate responses in sensitive contexts. Propositum has </w:t>
       </w:r>
       <w:r>
         <w:rPr>
           <w:i/>
           <w:iCs/>
         </w:rPr>
-        <w:t xml:space="preserve"> security</w:t>
-      </w:r>
-      <w:proofErr w:type="gramEnd"/>
-      <w:r>
-        <w:rPr>
-          <w:i/>
-          <w:iCs/>
-        </w:rPr>
-        <w:t xml:space="preserve"> guardrails</w:t>
+        <w:t xml:space="preserve"> security guardrails</w:t>
       </w:r>
       <w:r>
         <w:t xml:space="preserve"> designed to identify signs of risk, immediately integrating with the university's human support channels, functionality that does not exist in open tools.</w:t>
@@ -9055,13 +8721,8 @@
           <w:lang w:val="en-US"/>
         </w:rPr>
       </w:pPr>
-      <w:proofErr w:type="spellStart"/>
-      <w:r>
-        <w:t>Propositum's</w:t>
-      </w:r>
-      <w:proofErr w:type="spellEnd"/>
-      <w:r>
-        <w:t xml:space="preserve"> competitive analysis reveals a fragmented market between generalist and clinical solutions, whose pricing structures and functionalities differ significantly from the proposal presented here. On the one hand, there are </w:t>
+      <w:r>
+        <w:t xml:space="preserve">Propositum's competitive analysis reveals a fragmented market between generalist and clinical solutions, whose pricing structures and functionalities differ significantly from the proposal presented here. On the one hand, there are </w:t>
       </w:r>
       <w:r>
         <w:rPr>
@@ -9626,19 +9287,11 @@
                 <w:lang w:val="en-US"/>
               </w:rPr>
             </w:pPr>
-            <w:proofErr w:type="gramStart"/>
-            <w:r>
-              <w:rPr>
-                <w:color w:val="1F1F1F"/>
-              </w:rPr>
-              <w:t>Mood</w:t>
-            </w:r>
-            <w:proofErr w:type="gramEnd"/>
-            <w:r>
-              <w:rPr>
-                <w:color w:val="1F1F1F"/>
-              </w:rPr>
-              <w:t xml:space="preserve"> check-in, CBT-based exercises.</w:t>
+            <w:r>
+              <w:rPr>
+                <w:color w:val="1F1F1F"/>
+              </w:rPr>
+              <w:t>Mood check-in, CBT-based exercises.</w:t>
             </w:r>
           </w:p>
         </w:tc>
@@ -9927,7 +9580,6 @@
                 <w:color w:val="1F1F1F"/>
               </w:rPr>
             </w:pPr>
-            <w:proofErr w:type="spellStart"/>
             <w:r>
               <w:rPr>
                 <w:b/>
@@ -9936,7 +9588,6 @@
               </w:rPr>
               <w:t>Propositum</w:t>
             </w:r>
-            <w:proofErr w:type="spellEnd"/>
           </w:p>
         </w:tc>
         <w:tc>
@@ -10145,13 +9796,8 @@
           <w:lang w:val="en-US"/>
         </w:rPr>
       </w:pPr>
-      <w:proofErr w:type="spellStart"/>
-      <w:r>
-        <w:t>Propositum's</w:t>
-      </w:r>
-      <w:proofErr w:type="spellEnd"/>
-      <w:r>
-        <w:t xml:space="preserve"> main differential lies in the specialization of the search for meaning as an engine of resilience and engagement. Unlike generalist solutions that focus only on relaxation or symptom control, Propositum strengthens the student's identity and their protagonism in life. For the institution, the differential is the delivery of a "scalable humanization": the platform serves as a technological bridge that prepares and motivates the student for their academic journey, optimizing the performance of face-to-face support services by allowing them to focus on interventions of greater complexity. In addition, the solution offers a strategic dashboard of </w:t>
+      <w:r>
+        <w:t xml:space="preserve">Propositum's main differential lies in the specialization of the search for meaning as an engine of resilience and engagement. Unlike generalist solutions that focus only on relaxation or symptom control, Propositum strengthens the student's identity and their protagonism in life. For the institution, the differential is the delivery of a "scalable humanization": the platform serves as a technological bridge that prepares and motivates the student for their academic journey, optimizing the performance of face-to-face support services by allowing them to focus on interventions of greater complexity. In addition, the solution offers a strategic dashboard of </w:t>
       </w:r>
       <w:r>
         <w:rPr>
@@ -10161,15 +9807,7 @@
         <w:t>dashboards</w:t>
       </w:r>
       <w:r>
-        <w:t xml:space="preserve"> and indicators that allow the university to deeply understand the environment and the feeling of the student body through aggregated data. This analytical intelligence transforms subjective perceptions </w:t>
-      </w:r>
-      <w:proofErr w:type="gramStart"/>
-      <w:r>
-        <w:t>into  actionable</w:t>
-      </w:r>
-      <w:proofErr w:type="gramEnd"/>
-      <w:r>
-        <w:t xml:space="preserve"> insights, enabling management to carry out much more assertive preventive and collective interventions.</w:t>
+        <w:t xml:space="preserve"> and indicators that allow the university to deeply understand the environment and the feeling of the student body through aggregated data. This analytical intelligence transforms subjective perceptions into  actionable insights, enabling management to carry out much more assertive preventive and collective interventions.</w:t>
       </w:r>
     </w:p>
     <w:p>
@@ -10182,8 +9820,8 @@
         <w:spacing w:before="200" w:line="360" w:lineRule="auto"/>
         <w:ind w:left="567" w:hanging="567"/>
       </w:pPr>
-      <w:bookmarkStart w:id="6" w:name="_heading=h.setobv30biqr" w:colFirst="0" w:colLast="0"/>
-      <w:bookmarkEnd w:id="6"/>
+      <w:bookmarkStart w:id="5" w:name="_heading=h.setobv30biqr" w:colFirst="0" w:colLast="0"/>
+      <w:bookmarkEnd w:id="5"/>
       <w:r>
         <w:t>Technological Solution</w:t>
       </w:r>
@@ -10196,13 +9834,8 @@
           <w:lang w:val="en-US"/>
         </w:rPr>
       </w:pPr>
-      <w:proofErr w:type="gramStart"/>
-      <w:r>
-        <w:t>In order for</w:t>
-      </w:r>
-      <w:proofErr w:type="gramEnd"/>
-      <w:r>
-        <w:t xml:space="preserve"> the solution to deliver on its value promise: to offer scalable and secure sense mentoring, the system has been designed under strict standards of functionality and performance.</w:t>
+      <w:r>
+        <w:t>In order for the solution to deliver on its value promise: to offer scalable and secure sense mentoring, the system has been designed under strict standards of functionality and performance.</w:t>
       </w:r>
     </w:p>
     <w:p>
@@ -10694,35 +10327,7 @@
               <w:rPr>
                 <w:color w:val="1F1F1F"/>
               </w:rPr>
-              <w:t xml:space="preserve">The system must identify risk triggers (e.g., ideation) and immediately offer </w:t>
-            </w:r>
-            <w:proofErr w:type="gramStart"/>
-            <w:r>
-              <w:rPr>
-                <w:color w:val="1F1F1F"/>
-              </w:rPr>
-              <w:t>the contact</w:t>
-            </w:r>
-            <w:proofErr w:type="gramEnd"/>
-            <w:r>
-              <w:rPr>
-                <w:color w:val="1F1F1F"/>
-              </w:rPr>
-              <w:t xml:space="preserve"> </w:t>
-            </w:r>
-            <w:proofErr w:type="gramStart"/>
-            <w:r>
-              <w:rPr>
-                <w:color w:val="1F1F1F"/>
-              </w:rPr>
-              <w:t>of</w:t>
-            </w:r>
-            <w:proofErr w:type="gramEnd"/>
-            <w:r>
-              <w:rPr>
-                <w:color w:val="1F1F1F"/>
-              </w:rPr>
-              <w:t xml:space="preserve"> the institution's NAP or emergency channels.</w:t>
+              <w:t>The system must identify risk triggers (e.g., ideation) and immediately offer the contact of the institution's NAP or emergency channels.</w:t>
             </w:r>
           </w:p>
         </w:tc>
@@ -11400,21 +11005,7 @@
               <w:rPr>
                 <w:color w:val="1F1F1F"/>
               </w:rPr>
-              <w:t xml:space="preserve">The solution should be available 24/7 with </w:t>
-            </w:r>
-            <w:proofErr w:type="gramStart"/>
-            <w:r>
-              <w:rPr>
-                <w:color w:val="1F1F1F"/>
-              </w:rPr>
-              <w:t>a  minimum</w:t>
-            </w:r>
-            <w:proofErr w:type="gramEnd"/>
-            <w:r>
-              <w:rPr>
-                <w:color w:val="1F1F1F"/>
-              </w:rPr>
-              <w:t xml:space="preserve"> </w:t>
+              <w:t xml:space="preserve">The solution should be available 24/7 with a  minimum </w:t>
             </w:r>
             <w:r>
               <w:rPr>
@@ -11786,44 +11377,15 @@
           <w:lang w:val="en-US"/>
         </w:rPr>
       </w:pPr>
-      <w:proofErr w:type="gramStart"/>
-      <w:r>
-        <w:t>In order for</w:t>
-      </w:r>
-      <w:proofErr w:type="gramEnd"/>
-      <w:r>
-        <w:t xml:space="preserve"> </w:t>
-      </w:r>
-      <w:proofErr w:type="spellStart"/>
-      <w:r>
-        <w:t>Propositum</w:t>
-      </w:r>
-      <w:proofErr w:type="spellEnd"/>
-      <w:r>
-        <w:t xml:space="preserve"> to fulfill its role with technology and the depth of human experience, it is essential to transpose the theory of Logotherapy to clear and objective interaction flows. This section details the </w:t>
-      </w:r>
-      <w:r>
-        <w:rPr>
-          <w:b/>
-          <w:bCs/>
-        </w:rPr>
-        <w:t xml:space="preserve">user specifications and </w:t>
-      </w:r>
-      <w:proofErr w:type="gramStart"/>
-      <w:r>
-        <w:rPr>
-          <w:b/>
-          <w:bCs/>
-        </w:rPr>
-        <w:t>use</w:t>
-      </w:r>
-      <w:proofErr w:type="gramEnd"/>
-      <w:r>
-        <w:rPr>
-          <w:b/>
-          <w:bCs/>
-        </w:rPr>
-        <w:t xml:space="preserve"> cases</w:t>
+      <w:r>
+        <w:t xml:space="preserve">In order for Propositum to fulfill its role with technology and the depth of human experience, it is essential to transpose the theory of Logotherapy to clear and objective interaction flows. This section details the </w:t>
+      </w:r>
+      <w:r>
+        <w:rPr>
+          <w:b/>
+          <w:bCs/>
+        </w:rPr>
+        <w:t>user specifications and use cases</w:t>
       </w:r>
       <w:r>
         <w:t>, which serve as the logical mapping of how the solution will be operated in everyday academic life.</w:t>
@@ -11844,8 +11406,8 @@
           <w:lang w:val="en-US"/>
         </w:rPr>
       </w:pPr>
-      <w:bookmarkStart w:id="7" w:name="_heading=h.gip9dglntodu" w:colFirst="0" w:colLast="0"/>
-      <w:bookmarkEnd w:id="7"/>
+      <w:bookmarkStart w:id="6" w:name="_heading=h.gip9dglntodu" w:colFirst="0" w:colLast="0"/>
+      <w:bookmarkEnd w:id="6"/>
       <w:r>
         <w:rPr>
           <w:b/>
@@ -11941,15 +11503,7 @@
         <w:t>Result:</w:t>
       </w:r>
       <w:r>
-        <w:t xml:space="preserve"> The student identifies a direction to </w:t>
-      </w:r>
-      <w:proofErr w:type="gramStart"/>
-      <w:r>
-        <w:t>continue</w:t>
-      </w:r>
-      <w:proofErr w:type="gramEnd"/>
-      <w:r>
-        <w:t xml:space="preserve"> and the system registers an increase in the engagement index (anonymized).</w:t>
+        <w:t xml:space="preserve"> The student identifies a direction to continue and the system registers an increase in the engagement index (anonymized).</w:t>
       </w:r>
     </w:p>
     <w:p>
@@ -11967,8 +11521,8 @@
           <w:lang w:val="en-US"/>
         </w:rPr>
       </w:pPr>
-      <w:bookmarkStart w:id="8" w:name="_heading=h.itjsf7qdggig" w:colFirst="0" w:colLast="0"/>
-      <w:bookmarkEnd w:id="8"/>
+      <w:bookmarkStart w:id="7" w:name="_heading=h.itjsf7qdggig" w:colFirst="0" w:colLast="0"/>
+      <w:bookmarkEnd w:id="7"/>
       <w:r>
         <w:rPr>
           <w:b/>
@@ -12081,8 +11635,8 @@
           <w:lang w:val="pt-BR"/>
         </w:rPr>
       </w:pPr>
-      <w:bookmarkStart w:id="9" w:name="_heading=h.d92qobd17w1h" w:colFirst="0" w:colLast="0"/>
-      <w:bookmarkEnd w:id="9"/>
+      <w:bookmarkStart w:id="8" w:name="_heading=h.d92qobd17w1h" w:colFirst="0" w:colLast="0"/>
+      <w:bookmarkEnd w:id="8"/>
       <w:r>
         <w:rPr>
           <w:b/>
@@ -12136,15 +11690,7 @@
         <w:t>Context:</w:t>
       </w:r>
       <w:r>
-        <w:t xml:space="preserve"> The Director of Permanence needs to understand why dropout increased </w:t>
-      </w:r>
-      <w:proofErr w:type="gramStart"/>
-      <w:r>
-        <w:t>in a given</w:t>
-      </w:r>
-      <w:proofErr w:type="gramEnd"/>
-      <w:r>
-        <w:t xml:space="preserve"> course.</w:t>
+        <w:t xml:space="preserve"> The Director of Permanence needs to understand why dropout increased in a given course.</w:t>
       </w:r>
     </w:p>
     <w:p>
@@ -12225,15 +11771,7 @@
         </w:rPr>
       </w:pPr>
       <w:r>
-        <w:t xml:space="preserve">Propositum's architecture is designed in the client-server model, with a clear separation between user interface, application layer, and external artificial intelligence services. The front-end consists of a lightweight web application developed in HTML5, CSS3 and pure JavaScript, responsible for user interaction. The </w:t>
-      </w:r>
-      <w:proofErr w:type="gramStart"/>
-      <w:r>
-        <w:t>back-end</w:t>
-      </w:r>
-      <w:proofErr w:type="gramEnd"/>
-      <w:r>
-        <w:t xml:space="preserve"> uses Python with the Flask framework, acting as an intermediary between the client and the language model API, in addition to managing sessions, conversational flows, and business rules.</w:t>
+        <w:t>Propositum's architecture is designed in the client-server model, with a clear separation between user interface, application layer, and external artificial intelligence services. The front-end consists of a lightweight web application developed in HTML5, CSS3 and pure JavaScript, responsible for user interaction. The back-end uses Python with the Flask framework, acting as an intermediary between the client and the language model API, in addition to managing sessions, conversational flows, and business rules.</w:t>
       </w:r>
     </w:p>
     <w:p>
@@ -12359,15 +11897,7 @@
         </w:rPr>
       </w:pPr>
       <w:r>
-        <w:t xml:space="preserve">The third module corresponded to the technical development and testing of the MVP. It implemented the </w:t>
-      </w:r>
-      <w:proofErr w:type="gramStart"/>
-      <w:r>
-        <w:t>back-end</w:t>
-      </w:r>
-      <w:proofErr w:type="gramEnd"/>
-      <w:r>
-        <w:t>, integration with the language model API, the web interface, and the main functional flows of the chatbot, in addition to carrying out tests of operation, stability, and user experience.</w:t>
+        <w:t>The third module corresponded to the technical development and testing of the MVP. It implemented the back-end, integration with the language model API, the web interface, and the main functional flows of the chatbot, in addition to carrying out tests of operation, stability, and user experience.</w:t>
       </w:r>
     </w:p>
     <w:p>
@@ -12456,15 +11986,7 @@
       </w:r>
       <w:r>
         <w:lastRenderedPageBreak/>
-        <w:t xml:space="preserve">criteria such as context retention, logical consistency, dynamic adaptation of questions, and stability throughout prolonged conversations. These tests also worked as an ongoing process of refining the prompt, dialog structure, and agent behavior, strengthening the predictability and reliability of </w:t>
-      </w:r>
-      <w:proofErr w:type="gramStart"/>
-      <w:r>
-        <w:t>the responses</w:t>
-      </w:r>
-      <w:proofErr w:type="gramEnd"/>
-      <w:r>
-        <w:t>.</w:t>
+        <w:t>criteria such as context retention, logical consistency, dynamic adaptation of questions, and stability throughout prolonged conversations. These tests also worked as an ongoing process of refining the prompt, dialog structure, and agent behavior, strengthening the predictability and reliability of the responses.</w:t>
       </w:r>
     </w:p>
     <w:p>
@@ -12504,8 +12026,8 @@
         <w:ind w:left="567" w:hanging="578"/>
         <w:jc w:val="both"/>
       </w:pPr>
-      <w:bookmarkStart w:id="10" w:name="_heading=h.v9w4whuoreih" w:colFirst="0" w:colLast="0"/>
-      <w:bookmarkEnd w:id="10"/>
+      <w:bookmarkStart w:id="9" w:name="_heading=h.v9w4whuoreih" w:colFirst="0" w:colLast="0"/>
+      <w:bookmarkEnd w:id="9"/>
       <w:r>
         <w:t xml:space="preserve"> The Business Plan</w:t>
       </w:r>
@@ -12682,17 +12204,8 @@
           <w:b/>
           <w:bCs/>
         </w:rPr>
-        <w:t xml:space="preserve">SWOT Analysis - </w:t>
-      </w:r>
-      <w:proofErr w:type="spellStart"/>
-      <w:r>
-        <w:rPr>
-          <w:b/>
-          <w:bCs/>
-        </w:rPr>
-        <w:t>Propositum</w:t>
-      </w:r>
-      <w:proofErr w:type="spellEnd"/>
+        <w:t>SWOT Analysis - Propositum</w:t>
+      </w:r>
     </w:p>
     <w:p>
       <w:pPr>
@@ -12734,7 +12247,7 @@
                     <pic:cNvPicPr preferRelativeResize="0"/>
                   </pic:nvPicPr>
                   <pic:blipFill>
-                    <a:blip r:embed="rId9"/>
+                    <a:blip r:embed="rId8"/>
                     <a:srcRect/>
                     <a:stretch>
                       <a:fillRect/>
@@ -12872,15 +12385,7 @@
         <w:spacing w:line="360" w:lineRule="auto"/>
       </w:pPr>
       <w:r>
-        <w:t xml:space="preserve">Technical integration complexity — Integrating with LMS, SIS and institutional authentication </w:t>
-      </w:r>
-      <w:proofErr w:type="gramStart"/>
-      <w:r>
-        <w:t>increases</w:t>
-      </w:r>
-      <w:proofErr w:type="gramEnd"/>
-      <w:r>
-        <w:t xml:space="preserve"> development time and costs (Startups.com.br, 2024).</w:t>
+        <w:t>Technical integration complexity — Integrating with LMS, SIS and institutional authentication increases development time and costs (Startups.com.br, 2024).</w:t>
       </w:r>
     </w:p>
     <w:p>
@@ -12936,15 +12441,7 @@
         <w:spacing w:line="360" w:lineRule="auto"/>
       </w:pPr>
       <w:r>
-        <w:t>Regulatory clarity on AI — Brazil’s movement toward AI regulation opens space for compliant, well-governed solutions to gain institutional trust (</w:t>
-      </w:r>
-      <w:proofErr w:type="spellStart"/>
-      <w:r>
-        <w:t>Senado</w:t>
-      </w:r>
-      <w:proofErr w:type="spellEnd"/>
-      <w:r>
-        <w:t xml:space="preserve"> Federal, 2024).</w:t>
+        <w:t>Regulatory clarity on AI — Brazil’s movement toward AI regulation opens space for compliant, well-governed solutions to gain institutional trust (Senado Federal, 2024).</w:t>
       </w:r>
     </w:p>
     <w:p>
@@ -13022,15 +12519,7 @@
         <w:spacing w:line="360" w:lineRule="auto"/>
       </w:pPr>
       <w:r>
-        <w:t xml:space="preserve">Dependence on external AI/cloud infrastructure — Vendor lock-in and technological sovereignty issues can create strategic risks (Valor </w:t>
-      </w:r>
-      <w:proofErr w:type="spellStart"/>
-      <w:r>
-        <w:t>Econômico</w:t>
-      </w:r>
-      <w:proofErr w:type="spellEnd"/>
-      <w:r>
-        <w:t>, 2024).</w:t>
+        <w:t>Dependence on external AI/cloud infrastructure — Vendor lock-in and technological sovereignty issues can create strategic risks (Valor Econômico, 2024).</w:t>
       </w:r>
     </w:p>
     <w:p>
@@ -13038,17 +12527,7 @@
         <w:spacing w:before="200" w:line="360" w:lineRule="auto"/>
       </w:pPr>
       <w:r>
-        <w:t xml:space="preserve">Budgetary constraints in higher education — Economic pressures and funding cuts could deprioritize investments in new digital services (Folha de </w:t>
-      </w:r>
-      <w:proofErr w:type="spellStart"/>
-      <w:proofErr w:type="gramStart"/>
-      <w:r>
-        <w:t>S.Paulo</w:t>
-      </w:r>
-      <w:proofErr w:type="spellEnd"/>
-      <w:proofErr w:type="gramEnd"/>
-      <w:r>
-        <w:t>, 2023).</w:t>
+        <w:t>Budgetary constraints in higher education — Economic pressures and funding cuts could deprioritize investments in new digital services (Folha de S.Paulo, 2023).</w:t>
       </w:r>
     </w:p>
     <w:p>
@@ -13162,13 +12641,8 @@
           <w:lang w:val="en-US"/>
         </w:rPr>
       </w:pPr>
-      <w:proofErr w:type="spellStart"/>
-      <w:r>
-        <w:t>Propositum</w:t>
-      </w:r>
-      <w:proofErr w:type="spellEnd"/>
-      <w:r>
-        <w:t xml:space="preserve"> consolidates itself in the market by offering differentials that attack the root of the problem (the existential void) and deliver direct value to the management of the HEI:</w:t>
+      <w:r>
+        <w:t>Propositum consolidates itself in the market by offering differentials that attack the root of the problem (the existential void) and deliver direct value to the management of the HEI:</w:t>
       </w:r>
     </w:p>
     <w:p>
@@ -13212,15 +12686,7 @@
         <w:t>Institutional Intelligence and Dashboards</w:t>
       </w:r>
       <w:r>
-        <w:t xml:space="preserve">: This is the biggest differential for the B2B customer. The university receives a dashboard of indicators that maps, in real time and in an ethical/aggregated way, the sentiment of the student body. This allows the manager to stop being reactive and start acting preventively on the </w:t>
-      </w:r>
-      <w:proofErr w:type="gramStart"/>
-      <w:r>
-        <w:t>foci</w:t>
-      </w:r>
-      <w:proofErr w:type="gramEnd"/>
-      <w:r>
-        <w:t xml:space="preserve"> of disorientation and evasion.</w:t>
+        <w:t>: This is the biggest differential for the B2B customer. The university receives a dashboard of indicators that maps, in real time and in an ethical/aggregated way, the sentiment of the student body. This allows the manager to stop being reactive and start acting preventively on the foci of disorientation and evasion.</w:t>
       </w:r>
     </w:p>
     <w:p>
@@ -13346,13 +12812,8 @@
         </w:pBdr>
         <w:spacing w:after="0" w:line="360" w:lineRule="auto"/>
       </w:pPr>
-      <w:proofErr w:type="spellStart"/>
-      <w:r>
-        <w:t>Propositum</w:t>
-      </w:r>
-      <w:proofErr w:type="spellEnd"/>
-      <w:r>
-        <w:t xml:space="preserve"> is a B2B SaaS (Software as a Service) product focused on solving the crisis of purpose and mental health in universities, directly impacting retention rates.</w:t>
+      <w:r>
+        <w:t>Propositum is a B2B SaaS (Software as a Service) product focused on solving the crisis of purpose and mental health in universities, directly impacting retention rates.</w:t>
       </w:r>
     </w:p>
     <w:p>
@@ -13396,7 +12857,7 @@
                     <pic:cNvPicPr preferRelativeResize="0"/>
                   </pic:nvPicPr>
                   <pic:blipFill>
-                    <a:blip r:embed="rId10"/>
+                    <a:blip r:embed="rId9"/>
                     <a:srcRect/>
                     <a:stretch>
                       <a:fillRect/>
@@ -13487,22 +12948,10 @@
           <w:i/>
           <w:iCs/>
         </w:rPr>
-        <w:t xml:space="preserve">Inside Sales </w:t>
-      </w:r>
-      <w:proofErr w:type="gramStart"/>
-      <w:r>
-        <w:rPr>
-          <w:i/>
-          <w:iCs/>
-        </w:rPr>
-        <w:t xml:space="preserve">efforts </w:t>
-      </w:r>
-      <w:r>
-        <w:t xml:space="preserve"> and</w:t>
-      </w:r>
-      <w:proofErr w:type="gramEnd"/>
-      <w:r>
-        <w:t xml:space="preserve"> presence in educational leadership forums, where the central selling point is not limited to financial return, but focuses on </w:t>
+        <w:t xml:space="preserve">Inside Sales efforts </w:t>
+      </w:r>
+      <w:r>
+        <w:t xml:space="preserve"> and presence in educational leadership forums, where the central selling point is not limited to financial return, but focuses on </w:t>
       </w:r>
       <w:r>
         <w:rPr>
@@ -13616,15 +13065,7 @@
         </w:rPr>
       </w:pPr>
       <w:r>
-        <w:t xml:space="preserve">The initial investment required to make Propositum viable is estimated </w:t>
-      </w:r>
-      <w:proofErr w:type="gramStart"/>
-      <w:r>
-        <w:t>between</w:t>
-      </w:r>
-      <w:proofErr w:type="gramEnd"/>
-      <w:r>
-        <w:t xml:space="preserve"> R$ 20,000.00 and R$ 30,000.00, intended for the complete development of the MVP, tests in a university environment, architectural adjustments aimed at stability, security and basic scalability, in addition to deployment in a cloud environment with public availability. This level of investment is compatible with applied innovation projects in higher education and presents a controlled risk profile in view of the potential economic and institutional return of the solution.</w:t>
+        <w:t>The initial investment required to make Propositum viable is estimated between R$ 20,000.00 and R$ 30,000.00, intended for the complete development of the MVP, tests in a university environment, architectural adjustments aimed at stability, security and basic scalability, in addition to deployment in a cloud environment with public availability. This level of investment is compatible with applied innovation projects in higher education and presents a controlled risk profile in view of the potential economic and institutional return of the solution.</w:t>
       </w:r>
     </w:p>
     <w:p>
@@ -13637,8 +13078,8 @@
         <w:spacing w:before="0" w:line="360" w:lineRule="auto"/>
         <w:ind w:left="426" w:hanging="426"/>
       </w:pPr>
-      <w:bookmarkStart w:id="11" w:name="_heading=h.kza6ijcl0vgd" w:colFirst="0" w:colLast="0"/>
-      <w:bookmarkEnd w:id="11"/>
+      <w:bookmarkStart w:id="10" w:name="_heading=h.kza6ijcl0vgd" w:colFirst="0" w:colLast="0"/>
+      <w:bookmarkEnd w:id="10"/>
       <w:r>
         <w:t xml:space="preserve"> Validation and Results</w:t>
       </w:r>
@@ -13662,23 +13103,7 @@
         </w:rPr>
       </w:pPr>
       <w:r>
-        <w:t xml:space="preserve">These tests worked, in practice, as small-scale market experiments, allowing us to observe the acceptance of the product, the level of user engagement, and the perception of value generated by the proposal. During the sessions, the students were not only able to use the system without mediation, but they remained engaged in </w:t>
-      </w:r>
-      <w:proofErr w:type="gramStart"/>
-      <w:r>
-        <w:t>the conversation</w:t>
-      </w:r>
-      <w:proofErr w:type="gramEnd"/>
-      <w:r>
-        <w:t xml:space="preserve"> and were led to reflect on academic choices, personal values, and future goals, which constitutes a central metric of success for </w:t>
-      </w:r>
-      <w:proofErr w:type="spellStart"/>
-      <w:r>
-        <w:t>Propositum's</w:t>
-      </w:r>
-      <w:proofErr w:type="spellEnd"/>
-      <w:r>
-        <w:t xml:space="preserve"> proposal.</w:t>
+        <w:t>These tests worked, in practice, as small-scale market experiments, allowing us to observe the acceptance of the product, the level of user engagement, and the perception of value generated by the proposal. During the sessions, the students were not only able to use the system without mediation, but they remained engaged in the conversation and were led to reflect on academic choices, personal values, and future goals, which constitutes a central metric of success for Propositum's proposal.</w:t>
       </w:r>
     </w:p>
     <w:p>
@@ -13690,15 +13115,7 @@
       </w:pPr>
       <w:r>
         <w:lastRenderedPageBreak/>
-        <w:t xml:space="preserve">The results indicated that the product responds to a real demand from the university public, especially </w:t>
-      </w:r>
-      <w:proofErr w:type="gramStart"/>
-      <w:r>
-        <w:t>with regard to</w:t>
-      </w:r>
-      <w:proofErr w:type="gramEnd"/>
-      <w:r>
-        <w:t xml:space="preserve"> the need for structured spaces for vocational reflection. Even in the test environment, users demonstrated a willingness to interact with the system, validate its usefulness, and recognize practical relevance in the experience. These findings confirm that Propositum goes beyond the field of academic simulation and presents concrete adherence to the higher education market, configuring an initial validation of its viability as a product.</w:t>
+        <w:t>The results indicated that the product responds to a real demand from the university public, especially with regard to the need for structured spaces for vocational reflection. Even in the test environment, users demonstrated a willingness to interact with the system, validate its usefulness, and recognize practical relevance in the experience. These findings confirm that Propositum goes beyond the field of academic simulation and presents concrete adherence to the higher education market, configuring an initial validation of its viability as a product.</w:t>
       </w:r>
     </w:p>
     <w:p>
@@ -13768,15 +13185,7 @@
         </w:rPr>
       </w:pPr>
       <w:r>
-        <w:t xml:space="preserve">This method </w:t>
-      </w:r>
-      <w:proofErr w:type="gramStart"/>
-      <w:r>
-        <w:t>allowed</w:t>
-      </w:r>
-      <w:proofErr w:type="gramEnd"/>
-      <w:r>
-        <w:t xml:space="preserve"> to validate, in a practical way, both the hypothesis of adherence to the target audience and the initial feasibility of the product, characterizing the validation as a real market test on a reduced scale, appropriate to the stage of development of the project.</w:t>
+        <w:t>This method allowed to validate, in a practical way, both the hypothesis of adherence to the target audience and the initial feasibility of the product, characterizing the validation as a real market test on a reduced scale, appropriate to the stage of development of the project.</w:t>
       </w:r>
     </w:p>
     <w:p>
@@ -13841,15 +13250,7 @@
         </w:rPr>
       </w:pPr>
       <w:r>
-        <w:t xml:space="preserve">Based on these results, a relevant strategic change was made </w:t>
-      </w:r>
-      <w:proofErr w:type="gramStart"/>
-      <w:r>
-        <w:t>in</w:t>
-      </w:r>
-      <w:proofErr w:type="gramEnd"/>
-      <w:r>
-        <w:t xml:space="preserve"> the positioning of the product. The project originally conceived for the school environment was reoriented to the university context, after the finding that higher education students had greater reflective maturity, greater adherence to the proposed dialogue and a more evident pain related to vocation, meaning and professional trajectory. This adjustment did not change the conceptual core of Propositum, but it refined its target market and strengthened its viability as a solution applied to higher education.</w:t>
+        <w:t>Based on these results, a relevant strategic change was made in the positioning of the product. The project originally conceived for the school environment was reoriented to the university context, after the finding that higher education students had greater reflective maturity, greater adherence to the proposed dialogue and a more evident pain related to vocation, meaning and professional trajectory. This adjustment did not change the conceptual core of Propositum, but it refined its target market and strengthened its viability as a solution applied to higher education.</w:t>
       </w:r>
     </w:p>
     <w:p>
@@ -13898,15 +13299,7 @@
         </w:rPr>
       </w:pPr>
       <w:r>
-        <w:t xml:space="preserve">Indicators such as customer acquisition cost and customer lifetime value tend to be favorable in the institutional context, since the acquisition occurs through contracts with higher education institutions, reducing individual marketing efforts. The value of the customer life cycle is projected to be high, considering annual or multi-year contracts and the possibility of expanding the number of users within the same institution. The cancellation rate is estimated to be low, </w:t>
-      </w:r>
-      <w:proofErr w:type="gramStart"/>
-      <w:r>
-        <w:t>as long as</w:t>
-      </w:r>
-      <w:proofErr w:type="gramEnd"/>
-      <w:r>
-        <w:t xml:space="preserve"> the system is integrated with ongoing institutional programs and maintains relevance throughout the academic pathway.</w:t>
+        <w:t>Indicators such as customer acquisition cost and customer lifetime value tend to be favorable in the institutional context, since the acquisition occurs through contracts with higher education institutions, reducing individual marketing efforts. The value of the customer life cycle is projected to be high, considering annual or multi-year contracts and the possibility of expanding the number of users within the same institution. The cancellation rate is estimated to be low, as long as the system is integrated with ongoing institutional programs and maintains relevance throughout the academic pathway.</w:t>
       </w:r>
     </w:p>
     <w:p>
@@ -13922,15 +13315,7 @@
       </w:r>
       <w:r>
         <w:lastRenderedPageBreak/>
-        <w:t xml:space="preserve">average interaction time and the completion of reflective flows, become central. Another relevant indicator is the level of recurrence of use per student throughout the semester, as well as the voluntary return rate after the first interaction. In the future, institutional metrics may be incorporated, such as correlation between the use of the system and indicators of academic permanence, participation in training activities, or </w:t>
-      </w:r>
-      <w:proofErr w:type="gramStart"/>
-      <w:r>
-        <w:t>reduction of dropout</w:t>
-      </w:r>
-      <w:proofErr w:type="gramEnd"/>
-      <w:r>
-        <w:t>.</w:t>
+        <w:t>average interaction time and the completion of reflective flows, become central. Another relevant indicator is the level of recurrence of use per student throughout the semester, as well as the voluntary return rate after the first interaction. In the future, institutional metrics may be incorporated, such as correlation between the use of the system and indicators of academic permanence, participation in training activities, or reduction of dropout.</w:t>
       </w:r>
     </w:p>
     <w:p>
@@ -14003,15 +13388,7 @@
         </w:rPr>
       </w:pPr>
       <w:r>
-        <w:t xml:space="preserve">In the technological sphere, the central risk is related to the reliability of the system, scalability of the infrastructure, and quality of the conversational experience of the chatbot. Technical failures or inadequate responses can compromise the credibility of the product with institutions. Mitigation occurs through continuous testing with real users, performance monitoring, MVP versioning, and adoption of modular </w:t>
-      </w:r>
-      <w:proofErr w:type="gramStart"/>
-      <w:r>
-        <w:t>architectures</w:t>
-      </w:r>
-      <w:proofErr w:type="gramEnd"/>
-      <w:r>
-        <w:t>, which allow for quick adjustments without compromising the core of the system.</w:t>
+        <w:t>In the technological sphere, the central risk is related to the reliability of the system, scalability of the infrastructure, and quality of the conversational experience of the chatbot. Technical failures or inadequate responses can compromise the credibility of the product with institutions. Mitigation occurs through continuous testing with real users, performance monitoring, MVP versioning, and adoption of modular architectures, which allow for quick adjustments without compromising the core of the system.</w:t>
       </w:r>
     </w:p>
     <w:p>
@@ -14051,15 +13428,7 @@
         </w:rPr>
       </w:pPr>
       <w:r>
-        <w:t xml:space="preserve">Overall, </w:t>
-      </w:r>
-      <w:proofErr w:type="spellStart"/>
-      <w:r>
-        <w:t>Propositum's</w:t>
-      </w:r>
-      <w:proofErr w:type="spellEnd"/>
-      <w:r>
-        <w:t xml:space="preserve"> mitigation strategy prioritizes low fixed cost, continuous validation in a real-world environment, and clear conceptual differentiation, reducing exposure to the main risks associated with its initial phase and increasing the project's viability in the medium term.</w:t>
+        <w:t>Overall, Propositum's mitigation strategy prioritizes low fixed cost, continuous validation in a real-world environment, and clear conceptual differentiation, reducing exposure to the main risks associated with its initial phase and increasing the project's viability in the medium term.</w:t>
       </w:r>
     </w:p>
     <w:p>
@@ -14071,8 +13440,8 @@
         </w:numPr>
         <w:spacing w:before="200" w:line="360" w:lineRule="auto"/>
       </w:pPr>
-      <w:bookmarkStart w:id="12" w:name="_heading=h.hc5yhvp1jpsb" w:colFirst="0" w:colLast="0"/>
-      <w:bookmarkEnd w:id="12"/>
+      <w:bookmarkStart w:id="11" w:name="_heading=h.hc5yhvp1jpsb" w:colFirst="0" w:colLast="0"/>
+      <w:bookmarkEnd w:id="11"/>
       <w:r>
         <w:t xml:space="preserve">Conclusion </w:t>
       </w:r>
@@ -14108,15 +13477,7 @@
         <w:t>existential superficiality</w:t>
       </w:r>
       <w:r>
-        <w:t xml:space="preserve">, manifested in the use of jargon and generic answers about life, and the survival instinct, characterized by a materialism that prioritizes financial security to the detriment of real vocation. These tests not only validated the </w:t>
-      </w:r>
-      <w:proofErr w:type="gramStart"/>
-      <w:r>
-        <w:t>problem, but</w:t>
-      </w:r>
-      <w:proofErr w:type="gramEnd"/>
-      <w:r>
-        <w:t xml:space="preserve"> also made it possible to adapt Propositum to a more mature and immediate demand.</w:t>
+        <w:t>, manifested in the use of jargon and generic answers about life, and the survival instinct, characterized by a materialism that prioritizes financial security to the detriment of real vocation. These tests not only validated the problem, but also made it possible to adapt Propositum to a more mature and immediate demand.</w:t>
       </w:r>
     </w:p>
     <w:p>
@@ -14128,15 +13489,7 @@
         </w:rPr>
       </w:pPr>
       <w:r>
-        <w:t xml:space="preserve">From a marketing and technological point of view, Propositum has established itself as </w:t>
-      </w:r>
-      <w:proofErr w:type="gramStart"/>
-      <w:r>
-        <w:t>a  strategic</w:t>
-      </w:r>
-      <w:proofErr w:type="gramEnd"/>
-      <w:r>
-        <w:t xml:space="preserve"> </w:t>
+        <w:t xml:space="preserve">From a marketing and technological point of view, Propositum has established itself as a  strategic </w:t>
       </w:r>
       <w:r>
         <w:rPr>
@@ -14146,15 +13499,7 @@
         <w:t>B2B2C</w:t>
       </w:r>
       <w:r>
-        <w:t xml:space="preserve"> </w:t>
-      </w:r>
-      <w:proofErr w:type="gramStart"/>
-      <w:r>
-        <w:t>solution  for</w:t>
-      </w:r>
-      <w:proofErr w:type="gramEnd"/>
-      <w:r>
-        <w:t xml:space="preserve"> Higher Education Institutions (HEIs). This model allows </w:t>
+        <w:t xml:space="preserve"> solution  for Higher Education Institutions (HEIs). This model allows </w:t>
       </w:r>
       <w:r>
         <w:lastRenderedPageBreak/>
@@ -14194,8 +13539,8 @@
           <w:lang w:val="en-US"/>
         </w:rPr>
       </w:pPr>
-      <w:bookmarkStart w:id="13" w:name="_heading=h.wwj7myn1vb1b" w:colFirst="0" w:colLast="0"/>
-      <w:bookmarkEnd w:id="13"/>
+      <w:bookmarkStart w:id="12" w:name="_heading=h.wwj7myn1vb1b" w:colFirst="0" w:colLast="0"/>
+      <w:bookmarkEnd w:id="12"/>
       <w:r>
         <w:rPr>
           <w:b/>
@@ -14210,15 +13555,7 @@
         <w:jc w:val="both"/>
       </w:pPr>
       <w:r>
-        <w:t xml:space="preserve">Despite the positive results in the MVP and initial validation, the project recognizes limitations regarding the time it takes to follow up with users and the need for deeper technical </w:t>
-      </w:r>
-      <w:proofErr w:type="gramStart"/>
-      <w:r>
-        <w:t>integrations</w:t>
-      </w:r>
-      <w:proofErr w:type="gramEnd"/>
-      <w:r>
-        <w:t xml:space="preserve"> with academic management systems (LMS). As future perspectives, it is suggested:</w:t>
+        <w:t>Despite the positive results in the MVP and initial validation, the project recognizes limitations regarding the time it takes to follow up with users and the need for deeper technical integrations with academic management systems (LMS). As future perspectives, it is suggested:</w:t>
       </w:r>
     </w:p>
     <w:p>
@@ -14262,15 +13599,7 @@
         <w:t>Algorithm Refinement:</w:t>
       </w:r>
       <w:r>
-        <w:t xml:space="preserve"> </w:t>
-      </w:r>
-      <w:proofErr w:type="gramStart"/>
-      <w:r>
-        <w:t>Enhance  security</w:t>
-      </w:r>
-      <w:proofErr w:type="gramEnd"/>
-      <w:r>
-        <w:t xml:space="preserve"> </w:t>
+        <w:t xml:space="preserve"> Enhance  security </w:t>
       </w:r>
       <w:r>
         <w:rPr>
@@ -14314,15 +13643,7 @@
         </w:rPr>
       </w:pPr>
       <w:r>
-        <w:t xml:space="preserve">In short, </w:t>
-      </w:r>
-      <w:proofErr w:type="spellStart"/>
-      <w:r>
-        <w:t>Propositum</w:t>
-      </w:r>
-      <w:proofErr w:type="spellEnd"/>
-      <w:r>
-        <w:t xml:space="preserve"> fulfills its mission of offering an "inner axis" for the student. It is concluded that the success of education in the twenty-first century will depend on the ability of institutions to unite technical excellence with deep human support, transforming the academic journey into an experience of discovery of purpose and authentic happiness.</w:t>
+        <w:t>In short, Propositum fulfills its mission of offering an "inner axis" for the student. It is concluded that the success of education in the twenty-first century will depend on the ability of institutions to unite technical excellence with deep human support, transforming the academic journey into an experience of discovery of purpose and authentic happiness.</w:t>
       </w:r>
     </w:p>
     <w:p>
@@ -14335,8 +13656,8 @@
           <w:lang w:val="en-US"/>
         </w:rPr>
       </w:pPr>
-      <w:bookmarkStart w:id="14" w:name="_heading=h.vl13p0v0zhj3" w:colFirst="0" w:colLast="0"/>
-      <w:bookmarkEnd w:id="14"/>
+      <w:bookmarkStart w:id="13" w:name="_heading=h.vl13p0v0zhj3" w:colFirst="0" w:colLast="0"/>
+      <w:bookmarkEnd w:id="13"/>
       <w:r>
         <w:t>References</w:t>
       </w:r>
@@ -14470,15 +13791,7 @@
         <w:t xml:space="preserve">. </w:t>
       </w:r>
       <w:r>
-        <w:t xml:space="preserve">São Paulo: Editora </w:t>
-      </w:r>
-      <w:proofErr w:type="spellStart"/>
-      <w:r>
-        <w:t>Cultrix</w:t>
-      </w:r>
-      <w:proofErr w:type="spellEnd"/>
-      <w:r>
-        <w:t>, 1976. Accessed on: Dec 16, 2025.</w:t>
+        <w:t>São Paulo: Editora Cultrix, 1976. Accessed on: Dec 16, 2025.</w:t>
       </w:r>
     </w:p>
     <w:p>
@@ -14501,12 +13814,12 @@
       <w:r>
         <w:t>. [S. l.], 2024. Available at:</w:t>
       </w:r>
-      <w:hyperlink r:id="rId11">
+      <w:hyperlink r:id="rId10">
         <w:r>
           <w:t xml:space="preserve"> </w:t>
         </w:r>
       </w:hyperlink>
-      <w:hyperlink r:id="rId12">
+      <w:hyperlink r:id="rId11">
         <w:r>
           <w:rPr>
             <w:color w:val="1155CC"/>
@@ -14539,12 +13852,12 @@
       <w:r>
         <w:t>. Brasília, DF: ANPD, 2023. Available at:</w:t>
       </w:r>
-      <w:hyperlink r:id="rId13">
+      <w:hyperlink r:id="rId12">
         <w:r>
           <w:t xml:space="preserve"> </w:t>
         </w:r>
       </w:hyperlink>
-      <w:hyperlink r:id="rId14">
+      <w:hyperlink r:id="rId13">
         <w:r>
           <w:rPr>
             <w:color w:val="1155CC"/>
@@ -14635,12 +13948,12 @@
       <w:r>
         <w:t>Brasília, DF: MEC, [2024]. Available at:</w:t>
       </w:r>
-      <w:hyperlink r:id="rId15">
+      <w:hyperlink r:id="rId14">
         <w:r>
           <w:t xml:space="preserve"> </w:t>
         </w:r>
       </w:hyperlink>
-      <w:hyperlink r:id="rId16">
+      <w:hyperlink r:id="rId15">
         <w:r>
           <w:rPr>
             <w:color w:val="1155CC"/>
@@ -14673,12 +13986,12 @@
       <w:r>
         <w:t>. Brasília, DF: MEC, 2023. Available at:</w:t>
       </w:r>
-      <w:hyperlink r:id="rId17">
+      <w:hyperlink r:id="rId16">
         <w:r>
           <w:t xml:space="preserve"> </w:t>
         </w:r>
       </w:hyperlink>
-      <w:hyperlink r:id="rId18">
+      <w:hyperlink r:id="rId17">
         <w:r>
           <w:rPr>
             <w:color w:val="1155CC"/>
@@ -14729,12 +14042,12 @@
       <w:r>
         <w:t>. Brasília, DF: Senado Federal, 2024. Available at:</w:t>
       </w:r>
-      <w:hyperlink r:id="rId19">
+      <w:hyperlink r:id="rId18">
         <w:r>
           <w:t xml:space="preserve"> </w:t>
         </w:r>
       </w:hyperlink>
-      <w:hyperlink r:id="rId20">
+      <w:hyperlink r:id="rId19">
         <w:r>
           <w:rPr>
             <w:color w:val="1155CC"/>
@@ -14788,12 +14101,12 @@
       <w:r>
         <w:t>. [S. l.]: Cetic.br, 2024. Available at:</w:t>
       </w:r>
-      <w:hyperlink r:id="rId21">
+      <w:hyperlink r:id="rId20">
         <w:r>
           <w:t xml:space="preserve"> </w:t>
         </w:r>
       </w:hyperlink>
-      <w:hyperlink r:id="rId22">
+      <w:hyperlink r:id="rId21">
         <w:r>
           <w:rPr>
             <w:color w:val="1155CC"/>
@@ -14900,12 +14213,12 @@
       <w:r>
         <w:t>[S. l.], 2024. Available at:</w:t>
       </w:r>
-      <w:hyperlink r:id="rId23">
+      <w:hyperlink r:id="rId22">
         <w:r>
           <w:t xml:space="preserve"> </w:t>
         </w:r>
       </w:hyperlink>
-      <w:hyperlink r:id="rId24">
+      <w:hyperlink r:id="rId23">
         <w:r>
           <w:rPr>
             <w:color w:val="1155CC"/>
@@ -14971,12 +14284,12 @@
       <w:r>
         <w:t>. [S. l.], 2025. Available at:</w:t>
       </w:r>
-      <w:hyperlink r:id="rId25">
+      <w:hyperlink r:id="rId24">
         <w:r>
           <w:t xml:space="preserve"> </w:t>
         </w:r>
       </w:hyperlink>
-      <w:hyperlink r:id="rId26">
+      <w:hyperlink r:id="rId25">
         <w:r>
           <w:rPr>
             <w:color w:val="1155CC"/>
@@ -15006,12 +14319,12 @@
       <w:r>
         <w:t>. [S. l.], 2024. Available at:</w:t>
       </w:r>
-      <w:hyperlink r:id="rId27">
+      <w:hyperlink r:id="rId26">
         <w:r>
           <w:t xml:space="preserve"> </w:t>
         </w:r>
       </w:hyperlink>
-      <w:hyperlink r:id="rId28">
+      <w:hyperlink r:id="rId27">
         <w:r>
           <w:rPr>
             <w:color w:val="1155CC"/>
@@ -15155,28 +14468,14 @@
         </w:rPr>
         <w:t>São Paulo: FGV, 2024. Available at:</w:t>
       </w:r>
-      <w:r>
-        <w:fldChar w:fldCharType="begin"/>
-      </w:r>
-      <w:r>
-        <w:rPr>
-          <w:lang w:val="pt-BR"/>
-        </w:rPr>
-        <w:instrText>HYPERLINK "https://portal.fgv.br/artigos/performance-jovens-mercado-trabalho" \h</w:instrText>
-      </w:r>
-      <w:r>
-        <w:fldChar w:fldCharType="separate"/>
-      </w:r>
-      <w:r>
-        <w:rPr>
-          <w:lang w:val="pt-BR"/>
-        </w:rPr>
-        <w:t xml:space="preserve"> </w:t>
-      </w:r>
-      <w:r>
-        <w:lastRenderedPageBreak/>
-        <w:fldChar w:fldCharType="end"/>
-      </w:r>
+      <w:hyperlink r:id="rId28">
+        <w:r>
+          <w:rPr>
+            <w:lang w:val="pt-BR"/>
+          </w:rPr>
+          <w:t xml:space="preserve"> </w:t>
+        </w:r>
+      </w:hyperlink>
       <w:hyperlink r:id="rId29">
         <w:r>
           <w:rPr>
@@ -15608,28 +14907,15 @@
         </w:rPr>
         <w:t>Rio de Janeiro: IBGE, 2024. Available at:</w:t>
       </w:r>
-      <w:r>
-        <w:fldChar w:fldCharType="begin"/>
-      </w:r>
-      <w:r>
-        <w:rPr>
-          <w:lang w:val="pt-BR"/>
-        </w:rPr>
-        <w:instrText>HYPERLINK "https://www.ibge.gov.br/desemprego-2023" \h</w:instrText>
-      </w:r>
-      <w:r>
-        <w:fldChar w:fldCharType="separate"/>
-      </w:r>
-      <w:r>
-        <w:rPr>
-          <w:lang w:val="pt-BR"/>
-        </w:rPr>
-        <w:t xml:space="preserve"> </w:t>
-      </w:r>
-      <w:r>
-        <w:fldChar w:fldCharType="end"/>
-      </w:r>
       <w:hyperlink r:id="rId44">
+        <w:r>
+          <w:rPr>
+            <w:lang w:val="pt-BR"/>
+          </w:rPr>
+          <w:t xml:space="preserve"> </w:t>
+        </w:r>
+      </w:hyperlink>
+      <w:hyperlink r:id="rId45">
         <w:r>
           <w:rPr>
             <w:color w:val="1155CC"/>
@@ -15684,12 +14970,12 @@
       <w:r>
         <w:t>. [S. l.], 2025. Available at:</w:t>
       </w:r>
-      <w:hyperlink r:id="rId45">
+      <w:hyperlink r:id="rId46">
         <w:r>
           <w:t xml:space="preserve"> </w:t>
         </w:r>
       </w:hyperlink>
-      <w:hyperlink r:id="rId46">
+      <w:hyperlink r:id="rId47">
         <w:r>
           <w:rPr>
             <w:color w:val="1155CC"/>
@@ -15797,12 +15083,12 @@
       <w:r>
         <w:t>: Balancing Accuracy and User Confidence. [S. l.], 2025. Available at:</w:t>
       </w:r>
-      <w:hyperlink r:id="rId47">
+      <w:hyperlink r:id="rId48">
         <w:r>
           <w:t xml:space="preserve"> </w:t>
         </w:r>
       </w:hyperlink>
-      <w:hyperlink r:id="rId48">
+      <w:hyperlink r:id="rId49">
         <w:r>
           <w:rPr>
             <w:color w:val="1155CC"/>
@@ -15886,12 +15172,12 @@
       <w:r>
         <w:t>: the first step in design thinking. [S. l.], 2025. Available at:</w:t>
       </w:r>
-      <w:hyperlink r:id="rId49">
+      <w:hyperlink r:id="rId50">
         <w:r>
           <w:t xml:space="preserve"> </w:t>
         </w:r>
       </w:hyperlink>
-      <w:hyperlink r:id="rId50">
+      <w:hyperlink r:id="rId51">
         <w:r>
           <w:rPr>
             <w:color w:val="1155CC"/>
@@ -15922,12 +15208,12 @@
       <w:r>
         <w:t xml:space="preserve"> (Even if You Can't Draw). [S. l.], 2021. Available at:</w:t>
       </w:r>
-      <w:hyperlink r:id="rId51">
+      <w:hyperlink r:id="rId52">
         <w:r>
           <w:t xml:space="preserve"> </w:t>
         </w:r>
       </w:hyperlink>
-      <w:hyperlink r:id="rId52">
+      <w:hyperlink r:id="rId53">
         <w:r>
           <w:rPr>
             <w:color w:val="1155CC"/>
@@ -15957,12 +15243,12 @@
       <w:r>
         <w:t>: visualizing the user experience. [S. l.], 2024. Available at:</w:t>
       </w:r>
-      <w:hyperlink r:id="rId53">
+      <w:hyperlink r:id="rId54">
         <w:r>
           <w:t xml:space="preserve"> </w:t>
         </w:r>
       </w:hyperlink>
-      <w:hyperlink r:id="rId54">
+      <w:hyperlink r:id="rId55">
         <w:r>
           <w:rPr>
             <w:color w:val="1155CC"/>
@@ -15992,12 +15278,12 @@
       <w:r>
         <w:t>. [S. l.], 2020. Available at:</w:t>
       </w:r>
-      <w:hyperlink r:id="rId55">
+      <w:hyperlink r:id="rId56">
         <w:r>
           <w:t xml:space="preserve"> </w:t>
         </w:r>
       </w:hyperlink>
-      <w:hyperlink r:id="rId56">
+      <w:hyperlink r:id="rId57">
         <w:r>
           <w:rPr>
             <w:color w:val="1155CC"/>
@@ -16042,12 +15328,12 @@
       <w:r>
         <w:t>. [S. l.], 2023. Available at:</w:t>
       </w:r>
-      <w:hyperlink r:id="rId57">
+      <w:hyperlink r:id="rId58">
         <w:r>
           <w:t xml:space="preserve"> </w:t>
         </w:r>
       </w:hyperlink>
-      <w:hyperlink r:id="rId58">
+      <w:hyperlink r:id="rId59">
         <w:r>
           <w:rPr>
             <w:color w:val="1155CC"/>
@@ -16135,12 +15421,12 @@
       <w:r>
         <w:t>[S. l.], 2024. Available at:</w:t>
       </w:r>
-      <w:hyperlink r:id="rId59">
+      <w:hyperlink r:id="rId60">
         <w:r>
           <w:t xml:space="preserve"> </w:t>
         </w:r>
       </w:hyperlink>
-      <w:hyperlink r:id="rId60">
+      <w:hyperlink r:id="rId61">
         <w:r>
           <w:rPr>
             <w:color w:val="1155CC"/>
@@ -16150,15 +15436,7 @@
         </w:r>
       </w:hyperlink>
       <w:r>
-        <w:t xml:space="preserve">. </w:t>
-      </w:r>
-      <w:proofErr w:type="gramStart"/>
-      <w:r>
-        <w:t>Accessed on</w:t>
-      </w:r>
-      <w:proofErr w:type="gramEnd"/>
-      <w:r>
-        <w:t>: Dec 18, 2025.</w:t>
+        <w:t>. Accessed on: Dec 18, 2025.</w:t>
       </w:r>
     </w:p>
     <w:p>
@@ -16178,12 +15456,12 @@
       <w:r>
         <w:t>: from challenges to the future of education. [S. l.], 2025. Available at:</w:t>
       </w:r>
-      <w:hyperlink r:id="rId61">
+      <w:hyperlink r:id="rId62">
         <w:r>
           <w:t xml:space="preserve"> </w:t>
         </w:r>
       </w:hyperlink>
-      <w:hyperlink r:id="rId62">
+      <w:hyperlink r:id="rId63">
         <w:r>
           <w:rPr>
             <w:color w:val="1155CC"/>
@@ -16213,12 +15491,12 @@
       <w:r>
         <w:t>: what they are and how to calculate them easily. [S. l.], 2025. Available at:</w:t>
       </w:r>
-      <w:hyperlink r:id="rId63">
+      <w:hyperlink r:id="rId64">
         <w:r>
           <w:t xml:space="preserve"> </w:t>
         </w:r>
       </w:hyperlink>
-      <w:hyperlink r:id="rId64">
+      <w:hyperlink r:id="rId65">
         <w:r>
           <w:rPr>
             <w:color w:val="1155CC"/>
@@ -16258,12 +15536,12 @@
       <w:r>
         <w:t>[S. l.], 2024. Available at:</w:t>
       </w:r>
-      <w:hyperlink r:id="rId65">
+      <w:hyperlink r:id="rId66">
         <w:r>
           <w:t xml:space="preserve"> </w:t>
         </w:r>
       </w:hyperlink>
-      <w:hyperlink r:id="rId66">
+      <w:hyperlink r:id="rId67">
         <w:r>
           <w:rPr>
             <w:color w:val="1155CC"/>
@@ -16273,15 +15551,7 @@
         </w:r>
       </w:hyperlink>
       <w:r>
-        <w:t xml:space="preserve">. </w:t>
-      </w:r>
-      <w:proofErr w:type="gramStart"/>
-      <w:r>
-        <w:t>Accessed on</w:t>
-      </w:r>
-      <w:proofErr w:type="gramEnd"/>
-      <w:r>
-        <w:t>: Dec 18, 2025.</w:t>
+        <w:t>. Accessed on: Dec 18, 2025.</w:t>
       </w:r>
     </w:p>
     <w:p>
@@ -16301,12 +15571,12 @@
       <w:r>
         <w:t>: cheaper, faster, and maybe better. [S. l.], 2000. Available at:</w:t>
       </w:r>
-      <w:hyperlink r:id="rId67">
+      <w:hyperlink r:id="rId68">
         <w:r>
           <w:t xml:space="preserve"> </w:t>
         </w:r>
       </w:hyperlink>
-      <w:hyperlink r:id="rId68">
+      <w:hyperlink r:id="rId69">
         <w:r>
           <w:rPr>
             <w:color w:val="1155CC"/>
@@ -16358,12 +15628,12 @@
       <w:r>
         <w:t>. [S. l.], 2024. Available at:</w:t>
       </w:r>
-      <w:hyperlink r:id="rId69">
+      <w:hyperlink r:id="rId70">
         <w:r>
           <w:t xml:space="preserve"> </w:t>
         </w:r>
       </w:hyperlink>
-      <w:hyperlink r:id="rId70">
+      <w:hyperlink r:id="rId71">
         <w:r>
           <w:rPr>
             <w:color w:val="1155CC"/>
@@ -16435,12 +15705,12 @@
       <w:r>
         <w:t>. São Paulo: SEDUC-SP, [2025]. Available at:</w:t>
       </w:r>
-      <w:hyperlink r:id="rId71">
+      <w:hyperlink r:id="rId72">
         <w:r>
           <w:t xml:space="preserve"> </w:t>
         </w:r>
       </w:hyperlink>
-      <w:hyperlink r:id="rId72">
+      <w:hyperlink r:id="rId73">
         <w:r>
           <w:rPr>
             <w:color w:val="1155CC"/>
@@ -16470,12 +15740,12 @@
       <w:r>
         <w:t>: disfigurement of school and school knowledge. [S. l.], [s. d.]. Available at:</w:t>
       </w:r>
-      <w:hyperlink r:id="rId73">
+      <w:hyperlink r:id="rId74">
         <w:r>
           <w:t xml:space="preserve"> </w:t>
         </w:r>
       </w:hyperlink>
-      <w:hyperlink r:id="rId74">
+      <w:hyperlink r:id="rId75">
         <w:r>
           <w:rPr>
             <w:color w:val="1155CC"/>
@@ -16541,12 +15811,12 @@
       <w:r>
         <w:t>. [S. l.], 2022. Available at:</w:t>
       </w:r>
-      <w:hyperlink r:id="rId75">
+      <w:hyperlink r:id="rId76">
         <w:r>
           <w:t xml:space="preserve"> </w:t>
         </w:r>
       </w:hyperlink>
-      <w:hyperlink r:id="rId76">
+      <w:hyperlink r:id="rId77">
         <w:r>
           <w:rPr>
             <w:color w:val="1155CC"/>
@@ -16636,12 +15906,12 @@
       <w:r>
         <w:t>: Software Project Failures &amp; Success Rates. [S. l.], 2024. Available at:</w:t>
       </w:r>
-      <w:hyperlink r:id="rId77">
+      <w:hyperlink r:id="rId78">
         <w:r>
           <w:t xml:space="preserve"> </w:t>
         </w:r>
       </w:hyperlink>
-      <w:hyperlink r:id="rId78">
+      <w:hyperlink r:id="rId79">
         <w:r>
           <w:rPr>
             <w:color w:val="1155CC"/>
@@ -16807,12 +16077,12 @@
       <w:r>
         <w:t>[S. l.], 2025. Available at:</w:t>
       </w:r>
-      <w:hyperlink r:id="rId79">
+      <w:hyperlink r:id="rId80">
         <w:r>
           <w:t xml:space="preserve"> </w:t>
         </w:r>
       </w:hyperlink>
-      <w:hyperlink r:id="rId80">
+      <w:hyperlink r:id="rId81">
         <w:r>
           <w:rPr>
             <w:color w:val="1155CC"/>
@@ -16842,12 +16112,12 @@
       <w:r>
         <w:t>: Complete guide to understanding software costs. [S. l.], 2025. Available at:</w:t>
       </w:r>
-      <w:hyperlink r:id="rId81">
+      <w:hyperlink r:id="rId82">
         <w:r>
           <w:t xml:space="preserve"> </w:t>
         </w:r>
       </w:hyperlink>
-      <w:hyperlink r:id="rId82">
+      <w:hyperlink r:id="rId83">
         <w:r>
           <w:rPr>
             <w:color w:val="1155CC"/>
@@ -16885,31 +16155,22 @@
       <w:r>
         <w:t xml:space="preserve">THE BUSINESS MODEL FOUNDRY. </w:t>
       </w:r>
-      <w:proofErr w:type="spellStart"/>
-      <w:r>
-        <w:rPr>
-          <w:b/>
-          <w:bCs/>
-        </w:rPr>
-        <w:t>Modelo</w:t>
-      </w:r>
-      <w:proofErr w:type="spellEnd"/>
-      <w:r>
-        <w:rPr>
-          <w:b/>
-          <w:bCs/>
-        </w:rPr>
-        <w:t xml:space="preserve"> Business Model Canvas</w:t>
+      <w:r>
+        <w:rPr>
+          <w:b/>
+          <w:bCs/>
+        </w:rPr>
+        <w:t>Modelo Business Model Canvas</w:t>
       </w:r>
       <w:r>
         <w:t>. [S. l.], 2024. Available at:</w:t>
       </w:r>
-      <w:hyperlink r:id="rId83">
+      <w:hyperlink r:id="rId84">
         <w:r>
           <w:t xml:space="preserve"> </w:t>
         </w:r>
       </w:hyperlink>
-      <w:hyperlink r:id="rId84">
+      <w:hyperlink r:id="rId85">
         <w:r>
           <w:rPr>
             <w:color w:val="1155CC"/>
@@ -16971,7 +16232,6 @@
       <w:r>
         <w:t xml:space="preserve">TWENGE, Jean M. </w:t>
       </w:r>
-      <w:proofErr w:type="spellStart"/>
       <w:r>
         <w:rPr>
           <w:b/>
@@ -16979,7 +16239,6 @@
         </w:rPr>
         <w:t>iGen</w:t>
       </w:r>
-      <w:proofErr w:type="spellEnd"/>
       <w:r>
         <w:t>: Why Today’s Super-Connected Kids Are Growing Up Less Rebellious, More Tolerant, Less Happy—and Completely Unprepared for Adulthood. [S. l.]: Atria Books, 2017. Accessed on: Apr 11, 2025.</w:t>
       </w:r>
@@ -17001,12 +16260,12 @@
       <w:r>
         <w:t>. [S. l.], 2021. Available at:</w:t>
       </w:r>
-      <w:hyperlink r:id="rId85">
+      <w:hyperlink r:id="rId86">
         <w:r>
           <w:t xml:space="preserve"> </w:t>
         </w:r>
       </w:hyperlink>
-      <w:hyperlink r:id="rId86">
+      <w:hyperlink r:id="rId87">
         <w:r>
           <w:rPr>
             <w:color w:val="1155CC"/>
@@ -17045,7 +16304,7 @@
         </w:rPr>
         <w:t>São Paulo, 2025. Available at:</w:t>
       </w:r>
-      <w:hyperlink r:id="rId87">
+      <w:hyperlink r:id="rId88">
         <w:r>
           <w:rPr>
             <w:lang w:val="pt-BR"/>
@@ -17053,7 +16312,7 @@
           <w:t xml:space="preserve"> </w:t>
         </w:r>
       </w:hyperlink>
-      <w:hyperlink r:id="rId88">
+      <w:hyperlink r:id="rId89">
         <w:r>
           <w:rPr>
             <w:color w:val="1155CC"/>
@@ -17161,12 +16420,12 @@
       <w:r>
         <w:t>[S. l.], 2025. Available at:</w:t>
       </w:r>
-      <w:hyperlink r:id="rId89">
+      <w:hyperlink r:id="rId90">
         <w:r>
           <w:t xml:space="preserve"> </w:t>
         </w:r>
       </w:hyperlink>
-      <w:hyperlink r:id="rId90">
+      <w:hyperlink r:id="rId91">
         <w:r>
           <w:rPr>
             <w:color w:val="1155CC"/>
@@ -17180,7 +16439,7 @@
       </w:r>
     </w:p>
     <w:sectPr>
-      <w:headerReference w:type="default" r:id="rId91"/>
+      <w:headerReference w:type="default" r:id="rId92"/>
       <w:pgSz w:w="11906" w:h="16838"/>
       <w:pgMar w:top="1701" w:right="1134" w:bottom="1134" w:left="1701" w:header="709" w:footer="709" w:gutter="0"/>
       <w:cols w:space="720"/>
@@ -17240,99 +16499,6 @@
 </file>
 
 <file path=word/header1.xml><?xml version="1.0" encoding="utf-8"?>
-<w:hdr xmlns:wpc="http://schemas.microsoft.com/office/word/2010/wordprocessingCanvas" xmlns:cx="http://schemas.microsoft.com/office/drawing/2014/chartex" xmlns:cx1="http://schemas.microsoft.com/office/drawing/2015/9/8/chartex" xmlns:cx2="http://schemas.microsoft.com/office/drawing/2015/10/21/chartex" xmlns:cx3="http://schemas.microsoft.com/office/drawing/2016/5/9/chartex" xmlns:cx4="http://schemas.microsoft.com/office/drawing/2016/5/10/chartex" xmlns:cx5="http://schemas.microsoft.com/office/drawing/2016/5/11/chartex" xmlns:cx6="http://schemas.microsoft.com/office/drawing/2016/5/12/chartex" xmlns:cx7="http://schemas.microsoft.com/office/drawing/2016/5/13/chartex" xmlns:cx8="http://schemas.microsoft.com/office/drawing/2016/5/14/chartex" xmlns:mc="http://schemas.openxmlformats.org/markup-compatibility/2006" xmlns:aink="http://schemas.microsoft.com/office/drawing/2016/ink" xmlns:am3d="http://schemas.microsoft.com/office/drawing/2017/model3d" xmlns:o="urn:schemas-microsoft-com:office:office" xmlns:oel="http://schemas.microsoft.com/office/2019/extlst" xmlns:r="http://schemas.openxmlformats.org/officeDocument/2006/relationships" xmlns:m="http://schemas.openxmlformats.org/officeDocument/2006/math" xmlns:v="urn:schemas-microsoft-com:vml" xmlns:wp14="http://schemas.microsoft.com/office/word/2010/wordprocessingDrawing" xmlns:wp="http://schemas.openxmlformats.org/drawingml/2006/wordprocessingDrawing" xmlns:w10="urn:schemas-microsoft-com:office:word" xmlns:w="http://schemas.openxmlformats.org/wordprocessingml/2006/main" xmlns:w14="http://schemas.microsoft.com/office/word/2010/wordml" xmlns:w15="http://schemas.microsoft.com/office/word/2012/wordml" xmlns:w16cex="http://schemas.microsoft.com/office/word/2018/wordml/cex" xmlns:w16cid="http://schemas.microsoft.com/office/word/2016/wordml/cid" xmlns:w16="http://schemas.microsoft.com/office/word/2018/wordml" xmlns:w16du="http://schemas.microsoft.com/office/word/2023/wordml/word16du" xmlns:w16sdtdh="http://schemas.microsoft.com/office/word/2020/wordml/sdtdatahash" xmlns:w16sdtfl="http://schemas.microsoft.com/office/word/2024/wordml/sdtformatlock" xmlns:w16se="http://schemas.microsoft.com/office/word/2015/wordml/symex" xmlns:wpg="http://schemas.microsoft.com/office/word/2010/wordprocessingGroup" xmlns:wpi="http://schemas.microsoft.com/office/word/2010/wordprocessingInk" xmlns:wne="http://schemas.microsoft.com/office/word/2006/wordml" xmlns:wps="http://schemas.microsoft.com/office/word/2010/wordprocessingShape" mc:Ignorable="w14 w15 w16se w16cid w16 w16cex w16sdtdh w16sdtfl w16du wp14">
-  <w:p>
-    <w:pPr>
-      <w:pBdr>
-        <w:top w:val="nil"/>
-        <w:left w:val="nil"/>
-        <w:bottom w:val="nil"/>
-        <w:right w:val="nil"/>
-        <w:between w:val="nil"/>
-      </w:pBdr>
-      <w:tabs>
-        <w:tab w:val="center" w:pos="4252"/>
-        <w:tab w:val="right" w:pos="8504"/>
-      </w:tabs>
-      <w:spacing w:after="0" w:line="240" w:lineRule="auto"/>
-      <w:jc w:val="right"/>
-      <w:rPr>
-        <w:color w:val="000000"/>
-      </w:rPr>
-    </w:pPr>
-    <w:r>
-      <w:rPr>
-        <w:noProof/>
-        <w:color w:val="000000"/>
-      </w:rPr>
-      <w:drawing>
-        <wp:anchor distT="0" distB="0" distL="0" distR="0" simplePos="0" relativeHeight="251658240" behindDoc="1" locked="0" layoutInCell="1" hidden="0" allowOverlap="1" wp14:anchorId="367FAE47" wp14:editId="5B4DA3E5">
-          <wp:simplePos x="0" y="0"/>
-          <wp:positionH relativeFrom="margin">
-            <wp:posOffset>2085975</wp:posOffset>
-          </wp:positionH>
-          <wp:positionV relativeFrom="page">
-            <wp:posOffset>242570</wp:posOffset>
-          </wp:positionV>
-          <wp:extent cx="1466850" cy="609600"/>
-          <wp:effectExtent l="0" t="0" r="0" b="0"/>
-          <wp:wrapNone/>
-          <wp:docPr id="920253098" name="image1.png" descr="An image containing light, drawing&#10;&#10;Automatic description"/>
-          <wp:cNvGraphicFramePr/>
-          <a:graphic xmlns:a="http://schemas.openxmlformats.org/drawingml/2006/main">
-            <a:graphicData uri="http://schemas.openxmlformats.org/drawingml/2006/picture">
-              <pic:pic xmlns:pic="http://schemas.openxmlformats.org/drawingml/2006/picture">
-                <pic:nvPicPr>
-                  <pic:cNvPr id="0" name="image1.png" descr="Uma imagem contendo luz, desenho&#10;&#10;Descrição gerada automaticamente"/>
-                  <pic:cNvPicPr preferRelativeResize="0"/>
-                </pic:nvPicPr>
-                <pic:blipFill>
-                  <a:blip r:embed="rId1"/>
-                  <a:srcRect/>
-                  <a:stretch>
-                    <a:fillRect/>
-                  </a:stretch>
-                </pic:blipFill>
-                <pic:spPr>
-                  <a:xfrm>
-                    <a:off x="0" y="0"/>
-                    <a:ext cx="1466850" cy="609600"/>
-                  </a:xfrm>
-                  <a:prstGeom prst="rect">
-                    <a:avLst/>
-                  </a:prstGeom>
-                  <a:ln/>
-                </pic:spPr>
-              </pic:pic>
-            </a:graphicData>
-          </a:graphic>
-        </wp:anchor>
-      </w:drawing>
-    </w:r>
-  </w:p>
-  <w:p>
-    <w:pPr>
-      <w:pBdr>
-        <w:top w:val="nil"/>
-        <w:left w:val="nil"/>
-        <w:bottom w:val="nil"/>
-        <w:right w:val="nil"/>
-        <w:between w:val="nil"/>
-      </w:pBdr>
-      <w:tabs>
-        <w:tab w:val="center" w:pos="4252"/>
-        <w:tab w:val="right" w:pos="8504"/>
-      </w:tabs>
-      <w:spacing w:after="0" w:line="240" w:lineRule="auto"/>
-      <w:rPr>
-        <w:color w:val="000000"/>
-      </w:rPr>
-    </w:pPr>
-  </w:p>
-</w:hdr>
-</file>
-
-<file path=word/header2.xml><?xml version="1.0" encoding="utf-8"?>
 <w:hdr xmlns:wpc="http://schemas.microsoft.com/office/word/2010/wordprocessingCanvas" xmlns:cx="http://schemas.microsoft.com/office/drawing/2014/chartex" xmlns:cx1="http://schemas.microsoft.com/office/drawing/2015/9/8/chartex" xmlns:cx2="http://schemas.microsoft.com/office/drawing/2015/10/21/chartex" xmlns:cx3="http://schemas.microsoft.com/office/drawing/2016/5/9/chartex" xmlns:cx4="http://schemas.microsoft.com/office/drawing/2016/5/10/chartex" xmlns:cx5="http://schemas.microsoft.com/office/drawing/2016/5/11/chartex" xmlns:cx6="http://schemas.microsoft.com/office/drawing/2016/5/12/chartex" xmlns:cx7="http://schemas.microsoft.com/office/drawing/2016/5/13/chartex" xmlns:cx8="http://schemas.microsoft.com/office/drawing/2016/5/14/chartex" xmlns:mc="http://schemas.openxmlformats.org/markup-compatibility/2006" xmlns:aink="http://schemas.microsoft.com/office/drawing/2016/ink" xmlns:am3d="http://schemas.microsoft.com/office/drawing/2017/model3d" xmlns:o="urn:schemas-microsoft-com:office:office" xmlns:oel="http://schemas.microsoft.com/office/2019/extlst" xmlns:r="http://schemas.openxmlformats.org/officeDocument/2006/relationships" xmlns:m="http://schemas.openxmlformats.org/officeDocument/2006/math" xmlns:v="urn:schemas-microsoft-com:vml" xmlns:wp14="http://schemas.microsoft.com/office/word/2010/wordprocessingDrawing" xmlns:wp="http://schemas.openxmlformats.org/drawingml/2006/wordprocessingDrawing" xmlns:w10="urn:schemas-microsoft-com:office:word" xmlns:w="http://schemas.openxmlformats.org/wordprocessingml/2006/main" xmlns:w14="http://schemas.microsoft.com/office/word/2010/wordml" xmlns:w15="http://schemas.microsoft.com/office/word/2012/wordml" xmlns:w16cex="http://schemas.microsoft.com/office/word/2018/wordml/cex" xmlns:w16cid="http://schemas.microsoft.com/office/word/2016/wordml/cid" xmlns:w16="http://schemas.microsoft.com/office/word/2018/wordml" xmlns:w16du="http://schemas.microsoft.com/office/word/2023/wordml/word16du" xmlns:w16sdtdh="http://schemas.microsoft.com/office/word/2020/wordml/sdtdatahash" xmlns:w16sdtfl="http://schemas.microsoft.com/office/word/2024/wordml/sdtformatlock" xmlns:w16se="http://schemas.microsoft.com/office/word/2015/wordml/symex" xmlns:wpg="http://schemas.microsoft.com/office/word/2010/wordprocessingGroup" xmlns:wpi="http://schemas.microsoft.com/office/word/2010/wordprocessingInk" xmlns:wne="http://schemas.microsoft.com/office/word/2006/wordml" xmlns:wps="http://schemas.microsoft.com/office/word/2010/wordprocessingShape" mc:Ignorable="w14 w15 w16se w16cid w16 w16cex w16sdtdh w16sdtfl w16du wp14">
   <w:p>
     <w:pPr>
@@ -19532,7 +18698,6 @@
   <w:style w:type="character" w:default="1" w:styleId="DefaultParagraphFont">
     <w:name w:val="Default Paragraph Font"/>
     <w:uiPriority w:val="1"/>
-    <w:semiHidden/>
     <w:unhideWhenUsed/>
   </w:style>
   <w:style w:type="table" w:default="1" w:styleId="TableNormal">
@@ -20515,8 +19680,8 @@
 <file path=customXml/itemProps1.xml><?xml version="1.0" encoding="utf-8"?>
 <ds:datastoreItem xmlns:ds="http://schemas.openxmlformats.org/officeDocument/2006/customXml" ds:itemID="{11111111-1234-1234-1234-123412341234}">
   <ds:schemaRefs>
+    <ds:schemaRef ds:uri="http://schemas.openxmlformats.org/officeDocument/2006/relationships"/>
     <ds:schemaRef ds:uri="http://customooxmlschemas.google.com/"/>
-    <ds:schemaRef ds:uri="http://schemas.openxmlformats.org/officeDocument/2006/relationships"/>
   </ds:schemaRefs>
 </ds:datastoreItem>
 </file>

</xml_diff>